<commit_message>
Ultimos detalles PLAN CONFIGURACION
</commit_message>
<xml_diff>
--- a/Documentacion/DocumentoDeAnalisis/Ecoturismo/Plan GCS.docx
+++ b/Documentacion/DocumentoDeAnalisis/Ecoturismo/Plan GCS.docx
@@ -1,6 +1,6 @@
 
 <file path=word/document.xml><?xml version="1.0" encoding="utf-8"?>
-<w:document xmlns:wpc="http://schemas.microsoft.com/office/word/2010/wordprocessingCanvas" xmlns:cx="http://schemas.microsoft.com/office/drawing/2014/chartex" xmlns:cx1="http://schemas.microsoft.com/office/drawing/2015/9/8/chartex" xmlns:cx2="http://schemas.microsoft.com/office/drawing/2015/10/21/chartex" xmlns:cx3="http://schemas.microsoft.com/office/drawing/2016/5/9/chartex" xmlns:cx4="http://schemas.microsoft.com/office/drawing/2016/5/10/chartex" xmlns:cx5="http://schemas.microsoft.com/office/drawing/2016/5/11/chartex" xmlns:cx6="http://schemas.microsoft.com/office/drawing/2016/5/12/chartex" xmlns:cx7="http://schemas.microsoft.com/office/drawing/2016/5/13/chartex" xmlns:cx8="http://schemas.microsoft.com/office/drawing/2016/5/14/chartex" xmlns:mc="http://schemas.openxmlformats.org/markup-compatibility/2006" xmlns:aink="http://schemas.microsoft.com/office/drawing/2016/ink" xmlns:am3d="http://schemas.microsoft.com/office/drawing/2017/model3d" xmlns:o="urn:schemas-microsoft-com:office:office" xmlns:r="http://schemas.openxmlformats.org/officeDocument/2006/relationships" xmlns:m="http://schemas.openxmlformats.org/officeDocument/2006/math" xmlns:v="urn:schemas-microsoft-com:vml" xmlns:wp14="http://schemas.microsoft.com/office/word/2010/wordprocessingDrawing" xmlns:wp="http://schemas.openxmlformats.org/drawingml/2006/wordprocessingDrawing" xmlns:w10="urn:schemas-microsoft-com:office:word" xmlns:w="http://schemas.openxmlformats.org/wordprocessingml/2006/main" xmlns:w14="http://schemas.microsoft.com/office/word/2010/wordml" xmlns:w15="http://schemas.microsoft.com/office/word/2012/wordml" xmlns:w16cex="http://schemas.microsoft.com/office/word/2018/wordml/cex" xmlns:w16cid="http://schemas.microsoft.com/office/word/2016/wordml/cid" xmlns:w16="http://schemas.microsoft.com/office/word/2018/wordml" xmlns:w16se="http://schemas.microsoft.com/office/word/2015/wordml/symex" xmlns:wpg="http://schemas.microsoft.com/office/word/2010/wordprocessingGroup" xmlns:wpi="http://schemas.microsoft.com/office/word/2010/wordprocessingInk" xmlns:wne="http://schemas.microsoft.com/office/word/2006/wordml" xmlns:wps="http://schemas.microsoft.com/office/word/2010/wordprocessingShape" mc:Ignorable="w14 w15 w16se w16cid w16 w16cex wp14">
+<w:document xmlns:wpc="http://schemas.microsoft.com/office/word/2010/wordprocessingCanvas" xmlns:cx="http://schemas.microsoft.com/office/drawing/2014/chartex" xmlns:cx1="http://schemas.microsoft.com/office/drawing/2015/9/8/chartex" xmlns:cx2="http://schemas.microsoft.com/office/drawing/2015/10/21/chartex" xmlns:cx3="http://schemas.microsoft.com/office/drawing/2016/5/9/chartex" xmlns:cx4="http://schemas.microsoft.com/office/drawing/2016/5/10/chartex" xmlns:cx5="http://schemas.microsoft.com/office/drawing/2016/5/11/chartex" xmlns:cx6="http://schemas.microsoft.com/office/drawing/2016/5/12/chartex" xmlns:cx7="http://schemas.microsoft.com/office/drawing/2016/5/13/chartex" xmlns:cx8="http://schemas.microsoft.com/office/drawing/2016/5/14/chartex" xmlns:mc="http://schemas.openxmlformats.org/markup-compatibility/2006" xmlns:aink="http://schemas.microsoft.com/office/drawing/2016/ink" xmlns:am3d="http://schemas.microsoft.com/office/drawing/2017/model3d" xmlns:o="urn:schemas-microsoft-com:office:office" xmlns:r="http://schemas.openxmlformats.org/officeDocument/2006/relationships" xmlns:m="http://schemas.openxmlformats.org/officeDocument/2006/math" xmlns:v="urn:schemas-microsoft-com:vml" xmlns:wp14="http://schemas.microsoft.com/office/word/2010/wordprocessingDrawing" xmlns:wp="http://schemas.openxmlformats.org/drawingml/2006/wordprocessingDrawing" xmlns:w10="urn:schemas-microsoft-com:office:word" xmlns:w="http://schemas.openxmlformats.org/wordprocessingml/2006/main" xmlns:w14="http://schemas.microsoft.com/office/word/2010/wordml" xmlns:w15="http://schemas.microsoft.com/office/word/2012/wordml" xmlns:w16cex="http://schemas.microsoft.com/office/word/2018/wordml/cex" xmlns:w16cid="http://schemas.microsoft.com/office/word/2016/wordml/cid" xmlns:w16="http://schemas.microsoft.com/office/word/2018/wordml" xmlns:w16sdtdh="http://schemas.microsoft.com/office/word/2020/wordml/sdtdatahash" xmlns:w16se="http://schemas.microsoft.com/office/word/2015/wordml/symex" xmlns:wpg="http://schemas.microsoft.com/office/word/2010/wordprocessingGroup" xmlns:wpi="http://schemas.microsoft.com/office/word/2010/wordprocessingInk" xmlns:wne="http://schemas.microsoft.com/office/word/2006/wordml" xmlns:wps="http://schemas.microsoft.com/office/word/2010/wordprocessingShape" mc:Ignorable="w14 w15 w16se w16cid w16 w16cex w16sdtdh wp14">
   <w:background w:color="EBEBEB"/>
   <w:body>
     <w:p>
@@ -638,6 +638,7 @@
           <w:i/>
           <w:sz w:val="36"/>
           <w:szCs w:val="36"/>
+          <w:u w:val="single"/>
         </w:rPr>
       </w:pPr>
     </w:p>
@@ -1882,6 +1883,7 @@
           <w:docPartUnique/>
         </w:docPartObj>
       </w:sdtPr>
+      <w:sdtEndPr/>
       <w:sdtContent>
         <w:p>
           <w:pPr>
@@ -20335,9 +20337,6 @@
       <w:r>
         <w:t xml:space="preserve">3.5. Control de Interfaces </w:t>
       </w:r>
-      <w:r>
-        <w:br/>
-      </w:r>
     </w:p>
     <w:p>
       <w:pPr>
@@ -20366,7 +20365,104 @@
           <w:sz w:val="24"/>
           <w:szCs w:val="24"/>
         </w:rPr>
-        <w:t xml:space="preserve">Las actividades de Control de Interfaces controlan los cambios a los elementos de  configuración del proyecto, que modifican las interfaces con elementos fuera del  alcance del Plan. </w:t>
+        <w:t>En nuestro Proyecto ECOTURISMO l</w:t>
+      </w:r>
+      <w:r>
+        <w:rPr>
+          <w:rFonts w:ascii="Times New Roman" w:eastAsia="Times New Roman" w:hAnsi="Times New Roman" w:cs="Times New Roman"/>
+          <w:color w:val="000000"/>
+          <w:sz w:val="24"/>
+          <w:szCs w:val="24"/>
+        </w:rPr>
+        <w:t xml:space="preserve">as actividades de control de interfaces describen la coordinación </w:t>
+      </w:r>
+      <w:r>
+        <w:rPr>
+          <w:rFonts w:ascii="Times New Roman" w:eastAsia="Times New Roman" w:hAnsi="Times New Roman" w:cs="Times New Roman"/>
+          <w:color w:val="000000"/>
+          <w:sz w:val="24"/>
+          <w:szCs w:val="24"/>
+        </w:rPr>
+        <w:t>del cambio</w:t>
+      </w:r>
+      <w:r>
+        <w:rPr>
+          <w:rFonts w:ascii="Times New Roman" w:eastAsia="Times New Roman" w:hAnsi="Times New Roman" w:cs="Times New Roman"/>
+          <w:color w:val="000000"/>
+          <w:sz w:val="24"/>
+          <w:szCs w:val="24"/>
+        </w:rPr>
+        <w:t xml:space="preserve"> de componentes en la configuración respecto a los cambios de los elementos de la interfaz fuera del alcance del plan como los elementos de hardware, paquetes, software de apoyo y demás. </w:t>
+      </w:r>
+    </w:p>
+    <w:p>
+      <w:pPr>
+        <w:widowControl w:val="0"/>
+        <w:pBdr>
+          <w:top w:val="nil"/>
+          <w:left w:val="nil"/>
+          <w:bottom w:val="nil"/>
+          <w:right w:val="nil"/>
+          <w:between w:val="nil"/>
+        </w:pBdr>
+        <w:spacing w:before="91"/>
+        <w:ind w:left="293" w:right="-3" w:firstLine="9"/>
+        <w:jc w:val="both"/>
+        <w:rPr>
+          <w:rFonts w:ascii="Times New Roman" w:eastAsia="Times New Roman" w:hAnsi="Times New Roman" w:cs="Times New Roman"/>
+          <w:color w:val="000000"/>
+          <w:sz w:val="24"/>
+          <w:szCs w:val="24"/>
+        </w:rPr>
+      </w:pPr>
+    </w:p>
+    <w:p>
+      <w:pPr>
+        <w:widowControl w:val="0"/>
+        <w:pBdr>
+          <w:top w:val="nil"/>
+          <w:left w:val="nil"/>
+          <w:bottom w:val="nil"/>
+          <w:right w:val="nil"/>
+          <w:between w:val="nil"/>
+        </w:pBdr>
+        <w:spacing w:before="91"/>
+        <w:ind w:left="293" w:right="-3" w:firstLine="9"/>
+        <w:jc w:val="both"/>
+        <w:rPr>
+          <w:rFonts w:ascii="Times New Roman" w:eastAsia="Times New Roman" w:hAnsi="Times New Roman" w:cs="Times New Roman"/>
+          <w:color w:val="000000"/>
+          <w:sz w:val="24"/>
+          <w:szCs w:val="24"/>
+        </w:rPr>
+      </w:pPr>
+      <w:r>
+        <w:rPr>
+          <w:rFonts w:ascii="Times New Roman" w:eastAsia="Times New Roman" w:hAnsi="Times New Roman" w:cs="Times New Roman"/>
+          <w:color w:val="000000"/>
+          <w:sz w:val="24"/>
+          <w:szCs w:val="24"/>
+        </w:rPr>
+        <w:t>Este apartado del control estará a cargo principalmente por el SCMR</w:t>
+      </w:r>
+      <w:r>
+        <w:rPr>
+          <w:rFonts w:ascii="Times New Roman" w:eastAsia="Times New Roman" w:hAnsi="Times New Roman" w:cs="Times New Roman"/>
+          <w:color w:val="000000"/>
+          <w:sz w:val="24"/>
+          <w:szCs w:val="24"/>
+        </w:rPr>
+        <w:t xml:space="preserve"> como parte del control de la configuración y, a su vez, esta identifica cada uno de los elementos externos, la </w:t>
+      </w:r>
+      <w:r>
+        <w:rPr>
+          <w:rFonts w:ascii="Times New Roman" w:eastAsia="Times New Roman" w:hAnsi="Times New Roman" w:cs="Times New Roman"/>
+          <w:color w:val="000000"/>
+          <w:sz w:val="24"/>
+          <w:szCs w:val="24"/>
+        </w:rPr>
+        <w:lastRenderedPageBreak/>
+        <w:t>naturaleza de la interfaz, los grupos afectados, cómo serán controlados cada uno de estos elementos y cómo se hará la aprobación para formar parte de la línea base.</w:t>
       </w:r>
     </w:p>
     <w:p>
@@ -20389,36 +20485,6 @@
           <w:szCs w:val="24"/>
         </w:rPr>
       </w:pPr>
-      <w:r>
-        <w:rPr>
-          <w:rFonts w:ascii="Times New Roman" w:eastAsia="Times New Roman" w:hAnsi="Times New Roman" w:cs="Times New Roman"/>
-          <w:color w:val="000000"/>
-          <w:sz w:val="24"/>
-          <w:szCs w:val="24"/>
-        </w:rPr>
-        <w:t xml:space="preserve">Este control será llevado por el SCMR como parte del control de la configuración. </w:t>
-      </w:r>
-    </w:p>
-    <w:p>
-      <w:pPr>
-        <w:widowControl w:val="0"/>
-        <w:pBdr>
-          <w:top w:val="nil"/>
-          <w:left w:val="nil"/>
-          <w:bottom w:val="nil"/>
-          <w:right w:val="nil"/>
-          <w:between w:val="nil"/>
-        </w:pBdr>
-        <w:spacing w:before="69"/>
-        <w:ind w:left="302"/>
-        <w:jc w:val="both"/>
-        <w:rPr>
-          <w:rFonts w:ascii="Times New Roman" w:eastAsia="Times New Roman" w:hAnsi="Times New Roman" w:cs="Times New Roman"/>
-          <w:color w:val="000000"/>
-          <w:sz w:val="24"/>
-          <w:szCs w:val="24"/>
-        </w:rPr>
-      </w:pPr>
     </w:p>
     <w:p>
       <w:pPr>
@@ -20912,6 +20978,7 @@
       <w:bookmarkStart w:id="29" w:name="_qou4i1iutqin" w:colFirst="0" w:colLast="0"/>
       <w:bookmarkEnd w:id="29"/>
       <w:r>
+        <w:lastRenderedPageBreak/>
         <w:t xml:space="preserve">6. Mantenimiento del Plan de SCM </w:t>
       </w:r>
       <w:r>
@@ -20925,109 +20992,246 @@
         <w:jc w:val="both"/>
         <w:rPr>
           <w:rFonts w:ascii="Times New Roman" w:eastAsia="Times New Roman" w:hAnsi="Times New Roman" w:cs="Times New Roman"/>
-          <w:sz w:val="24"/>
-          <w:szCs w:val="24"/>
-        </w:rPr>
-      </w:pPr>
-      <w:r>
-        <w:rPr>
-          <w:rFonts w:ascii="Times New Roman" w:eastAsia="Times New Roman" w:hAnsi="Times New Roman" w:cs="Times New Roman"/>
-          <w:color w:val="000000"/>
-          <w:sz w:val="24"/>
-          <w:szCs w:val="24"/>
-        </w:rPr>
-        <w:t xml:space="preserve">El RGCS será el responsable de mantener y monitorear el Plan de GCS. Se prevé que el plan sea modificado cada una o dos semanas en las fases iniciales del  proyecto, manteniéndose </w:t>
-      </w:r>
-      <w:r>
-        <w:rPr>
-          <w:rFonts w:ascii="Times New Roman" w:eastAsia="Times New Roman" w:hAnsi="Times New Roman" w:cs="Times New Roman"/>
-          <w:color w:val="000000"/>
-          <w:sz w:val="24"/>
-          <w:szCs w:val="24"/>
-        </w:rPr>
-        <w:lastRenderedPageBreak/>
-        <w:t>cada vez más estable conforme avance el proyecto. Este Plan  será revisado al inicio de cada fase, modificado de acuerdo a lo necesario, aprobado y  distribuido al equipo de proyecto. </w:t>
-      </w:r>
-    </w:p>
-    <w:p>
-      <w:pPr>
-        <w:ind w:left="15" w:right="3" w:firstLine="2"/>
-        <w:jc w:val="both"/>
-        <w:rPr>
-          <w:rFonts w:ascii="Times New Roman" w:eastAsia="Times New Roman" w:hAnsi="Times New Roman" w:cs="Times New Roman"/>
-          <w:sz w:val="24"/>
-          <w:szCs w:val="24"/>
-        </w:rPr>
-      </w:pPr>
-      <w:r>
-        <w:rPr>
-          <w:rFonts w:ascii="Times New Roman" w:eastAsia="Times New Roman" w:hAnsi="Times New Roman" w:cs="Times New Roman"/>
-          <w:color w:val="000000"/>
-          <w:sz w:val="24"/>
-          <w:szCs w:val="24"/>
-        </w:rPr>
-        <w:t>Los cambios al plan serán evaluados y aprobados por el RGCS, consultando a los demás  responsables del equipo, y respondiendo a necesidades propuestas en las diferentes  líneas de trabajo.  </w:t>
-      </w:r>
-    </w:p>
-    <w:p>
-      <w:pPr>
-        <w:spacing w:before="66"/>
-        <w:ind w:left="8" w:right="-1" w:firstLine="7"/>
-        <w:jc w:val="both"/>
-        <w:rPr>
-          <w:rFonts w:ascii="Times New Roman" w:eastAsia="Times New Roman" w:hAnsi="Times New Roman" w:cs="Times New Roman"/>
-          <w:sz w:val="24"/>
-          <w:szCs w:val="24"/>
-        </w:rPr>
-      </w:pPr>
-      <w:r>
-        <w:rPr>
-          <w:rFonts w:ascii="Times New Roman" w:eastAsia="Times New Roman" w:hAnsi="Times New Roman" w:cs="Times New Roman"/>
-          <w:color w:val="000000"/>
-          <w:sz w:val="24"/>
-          <w:szCs w:val="24"/>
-        </w:rPr>
-        <w:t>Una vez aprobados, los cambios al Plan serán realizados por el RGCS, comunicando al  resto del equipo mediante las herramientas de comunicación disponibles (asana y/o email) y en las reuniones quincenales.</w:t>
-      </w:r>
-    </w:p>
-    <w:p>
-      <w:pPr>
-        <w:jc w:val="both"/>
-        <w:rPr>
-          <w:rFonts w:ascii="Times New Roman" w:eastAsia="Times New Roman" w:hAnsi="Times New Roman" w:cs="Times New Roman"/>
-          <w:sz w:val="24"/>
-          <w:szCs w:val="24"/>
-        </w:rPr>
-      </w:pPr>
-    </w:p>
-    <w:p>
-      <w:pPr>
-        <w:widowControl w:val="0"/>
-        <w:pBdr>
-          <w:top w:val="nil"/>
-          <w:left w:val="nil"/>
-          <w:bottom w:val="nil"/>
-          <w:right w:val="nil"/>
-          <w:between w:val="nil"/>
-        </w:pBdr>
-        <w:spacing w:before="12996" w:line="240" w:lineRule="auto"/>
-        <w:ind w:left="147"/>
-        <w:rPr>
-          <w:rFonts w:ascii="Times New Roman" w:eastAsia="Times New Roman" w:hAnsi="Times New Roman" w:cs="Times New Roman"/>
-          <w:color w:val="000000"/>
-          <w:sz w:val="16"/>
-          <w:szCs w:val="16"/>
-        </w:rPr>
-      </w:pPr>
-      <w:r>
-        <w:rPr>
-          <w:rFonts w:ascii="Times New Roman" w:eastAsia="Times New Roman" w:hAnsi="Times New Roman" w:cs="Times New Roman"/>
-          <w:color w:val="000000"/>
-          <w:sz w:val="16"/>
-          <w:szCs w:val="16"/>
-        </w:rPr>
-        <w:lastRenderedPageBreak/>
-        <w:t xml:space="preserve">Plan de Configuración Página 18 de 18 </w:t>
+          <w:color w:val="000000"/>
+          <w:sz w:val="24"/>
+          <w:szCs w:val="24"/>
+        </w:rPr>
+      </w:pPr>
+      <w:r>
+        <w:rPr>
+          <w:rFonts w:ascii="Times New Roman" w:eastAsia="Times New Roman" w:hAnsi="Times New Roman" w:cs="Times New Roman"/>
+          <w:color w:val="000000"/>
+          <w:sz w:val="24"/>
+          <w:szCs w:val="24"/>
+        </w:rPr>
+        <w:t>En ECOTURISMO, e</w:t>
+      </w:r>
+      <w:r>
+        <w:rPr>
+          <w:rFonts w:ascii="Times New Roman" w:eastAsia="Times New Roman" w:hAnsi="Times New Roman" w:cs="Times New Roman"/>
+          <w:color w:val="000000"/>
+          <w:sz w:val="24"/>
+          <w:szCs w:val="24"/>
+        </w:rPr>
+        <w:t xml:space="preserve">l </w:t>
+      </w:r>
+      <w:r>
+        <w:rPr>
+          <w:rFonts w:ascii="Times New Roman" w:eastAsia="Times New Roman" w:hAnsi="Times New Roman" w:cs="Times New Roman"/>
+          <w:color w:val="000000"/>
+          <w:sz w:val="24"/>
+          <w:szCs w:val="24"/>
+        </w:rPr>
+        <w:t>SCMR</w:t>
+      </w:r>
+      <w:r>
+        <w:rPr>
+          <w:rFonts w:ascii="Times New Roman" w:eastAsia="Times New Roman" w:hAnsi="Times New Roman" w:cs="Times New Roman"/>
+          <w:color w:val="000000"/>
+          <w:sz w:val="24"/>
+          <w:szCs w:val="24"/>
+        </w:rPr>
+        <w:t xml:space="preserve"> será el responsable de mantener y monitorear el Plan de GCS</w:t>
+      </w:r>
+      <w:r>
+        <w:rPr>
+          <w:rFonts w:ascii="Times New Roman" w:eastAsia="Times New Roman" w:hAnsi="Times New Roman" w:cs="Times New Roman"/>
+          <w:color w:val="000000"/>
+          <w:sz w:val="24"/>
+          <w:szCs w:val="24"/>
+        </w:rPr>
+        <w:t xml:space="preserve"> </w:t>
+      </w:r>
+      <w:r>
+        <w:rPr>
+          <w:rFonts w:ascii="Times New Roman" w:eastAsia="Times New Roman" w:hAnsi="Times New Roman" w:cs="Times New Roman"/>
+          <w:color w:val="000000"/>
+          <w:sz w:val="24"/>
+          <w:szCs w:val="24"/>
+        </w:rPr>
+        <w:t>Los cambios</w:t>
+      </w:r>
+      <w:r>
+        <w:rPr>
+          <w:rFonts w:ascii="Times New Roman" w:eastAsia="Times New Roman" w:hAnsi="Times New Roman" w:cs="Times New Roman"/>
+          <w:color w:val="000000"/>
+          <w:sz w:val="24"/>
+          <w:szCs w:val="24"/>
+        </w:rPr>
+        <w:t xml:space="preserve"> que se efectúe</w:t>
+      </w:r>
+      <w:r>
+        <w:rPr>
+          <w:rFonts w:ascii="Times New Roman" w:eastAsia="Times New Roman" w:hAnsi="Times New Roman" w:cs="Times New Roman"/>
+          <w:color w:val="000000"/>
+          <w:sz w:val="24"/>
+          <w:szCs w:val="24"/>
+        </w:rPr>
+        <w:t xml:space="preserve"> al plan serán evaluados </w:t>
+      </w:r>
+      <w:r>
+        <w:rPr>
+          <w:rFonts w:ascii="Times New Roman" w:eastAsia="Times New Roman" w:hAnsi="Times New Roman" w:cs="Times New Roman"/>
+          <w:color w:val="000000"/>
+          <w:sz w:val="24"/>
+          <w:szCs w:val="24"/>
+        </w:rPr>
+        <w:t xml:space="preserve">y </w:t>
+      </w:r>
+      <w:r>
+        <w:rPr>
+          <w:rFonts w:ascii="Times New Roman" w:eastAsia="Times New Roman" w:hAnsi="Times New Roman" w:cs="Times New Roman"/>
+          <w:color w:val="000000"/>
+          <w:sz w:val="24"/>
+          <w:szCs w:val="24"/>
+        </w:rPr>
+        <w:t xml:space="preserve">aprobados por el </w:t>
+      </w:r>
+      <w:r>
+        <w:rPr>
+          <w:rFonts w:ascii="Times New Roman" w:eastAsia="Times New Roman" w:hAnsi="Times New Roman" w:cs="Times New Roman"/>
+          <w:color w:val="000000"/>
+          <w:sz w:val="24"/>
+          <w:szCs w:val="24"/>
+        </w:rPr>
+        <w:t>personaje asignado (SCMR</w:t>
+      </w:r>
+      <w:r>
+        <w:rPr>
+          <w:rFonts w:ascii="Times New Roman" w:eastAsia="Times New Roman" w:hAnsi="Times New Roman" w:cs="Times New Roman"/>
+          <w:color w:val="000000"/>
+          <w:sz w:val="24"/>
+          <w:szCs w:val="24"/>
+        </w:rPr>
+        <w:t xml:space="preserve">, consultando a los demás responsables del equipo, y respondiendo a necesidades propuestas en las diferentes líneas de </w:t>
+      </w:r>
+      <w:r>
+        <w:rPr>
+          <w:rFonts w:ascii="Times New Roman" w:eastAsia="Times New Roman" w:hAnsi="Times New Roman" w:cs="Times New Roman"/>
+          <w:color w:val="000000"/>
+          <w:sz w:val="24"/>
+          <w:szCs w:val="24"/>
+        </w:rPr>
+        <w:t>trabajo.</w:t>
+      </w:r>
+      <w:r>
+        <w:rPr>
+          <w:rFonts w:ascii="Times New Roman" w:eastAsia="Times New Roman" w:hAnsi="Times New Roman" w:cs="Times New Roman"/>
+          <w:color w:val="000000"/>
+          <w:sz w:val="24"/>
+          <w:szCs w:val="24"/>
+        </w:rPr>
+        <w:t xml:space="preserve"> </w:t>
+      </w:r>
+      <w:r>
+        <w:rPr>
+          <w:rFonts w:ascii="Times New Roman" w:eastAsia="Times New Roman" w:hAnsi="Times New Roman" w:cs="Times New Roman"/>
+          <w:color w:val="000000"/>
+          <w:sz w:val="24"/>
+          <w:szCs w:val="24"/>
+        </w:rPr>
+        <w:t xml:space="preserve">Estimamos </w:t>
+      </w:r>
+      <w:r>
+        <w:rPr>
+          <w:rFonts w:ascii="Times New Roman" w:eastAsia="Times New Roman" w:hAnsi="Times New Roman" w:cs="Times New Roman"/>
+          <w:color w:val="000000"/>
+          <w:sz w:val="24"/>
+          <w:szCs w:val="24"/>
+        </w:rPr>
+        <w:t xml:space="preserve">que el plan sea </w:t>
+      </w:r>
+      <w:r>
+        <w:rPr>
+          <w:rFonts w:ascii="Times New Roman" w:eastAsia="Times New Roman" w:hAnsi="Times New Roman" w:cs="Times New Roman"/>
+          <w:color w:val="000000"/>
+          <w:sz w:val="24"/>
+          <w:szCs w:val="24"/>
+        </w:rPr>
+        <w:t>alterado o modificado</w:t>
+      </w:r>
+      <w:r>
+        <w:rPr>
+          <w:rFonts w:ascii="Times New Roman" w:eastAsia="Times New Roman" w:hAnsi="Times New Roman" w:cs="Times New Roman"/>
+          <w:color w:val="000000"/>
+          <w:sz w:val="24"/>
+          <w:szCs w:val="24"/>
+        </w:rPr>
+        <w:t xml:space="preserve"> </w:t>
+      </w:r>
+      <w:r>
+        <w:rPr>
+          <w:rFonts w:ascii="Times New Roman" w:eastAsia="Times New Roman" w:hAnsi="Times New Roman" w:cs="Times New Roman"/>
+          <w:color w:val="000000"/>
+          <w:sz w:val="24"/>
+          <w:szCs w:val="24"/>
+        </w:rPr>
+        <w:t xml:space="preserve">cada 2 semanas durante </w:t>
+      </w:r>
+      <w:r>
+        <w:rPr>
+          <w:rFonts w:ascii="Times New Roman" w:eastAsia="Times New Roman" w:hAnsi="Times New Roman" w:cs="Times New Roman"/>
+          <w:color w:val="000000"/>
+          <w:sz w:val="24"/>
+          <w:szCs w:val="24"/>
+        </w:rPr>
+        <w:t>las</w:t>
+      </w:r>
+      <w:r>
+        <w:rPr>
+          <w:rFonts w:ascii="Times New Roman" w:eastAsia="Times New Roman" w:hAnsi="Times New Roman" w:cs="Times New Roman"/>
+          <w:color w:val="000000"/>
+          <w:sz w:val="24"/>
+          <w:szCs w:val="24"/>
+        </w:rPr>
+        <w:t xml:space="preserve"> fases iniciales </w:t>
+      </w:r>
+      <w:r>
+        <w:rPr>
+          <w:rFonts w:ascii="Times New Roman" w:eastAsia="Times New Roman" w:hAnsi="Times New Roman" w:cs="Times New Roman"/>
+          <w:color w:val="000000"/>
+          <w:sz w:val="24"/>
+          <w:szCs w:val="24"/>
+        </w:rPr>
+        <w:t xml:space="preserve">del </w:t>
+      </w:r>
+      <w:proofErr w:type="gramStart"/>
+      <w:r>
+        <w:rPr>
+          <w:rFonts w:ascii="Times New Roman" w:eastAsia="Times New Roman" w:hAnsi="Times New Roman" w:cs="Times New Roman"/>
+          <w:color w:val="000000"/>
+          <w:sz w:val="24"/>
+          <w:szCs w:val="24"/>
+        </w:rPr>
+        <w:t>proyecto</w:t>
+      </w:r>
+      <w:r>
+        <w:rPr>
+          <w:rFonts w:ascii="Times New Roman" w:eastAsia="Times New Roman" w:hAnsi="Times New Roman" w:cs="Times New Roman"/>
+          <w:color w:val="000000"/>
+          <w:sz w:val="24"/>
+          <w:szCs w:val="24"/>
+        </w:rPr>
+        <w:t xml:space="preserve"> ,reduciéndose</w:t>
+      </w:r>
+      <w:proofErr w:type="gramEnd"/>
+      <w:r>
+        <w:rPr>
+          <w:rFonts w:ascii="Times New Roman" w:eastAsia="Times New Roman" w:hAnsi="Times New Roman" w:cs="Times New Roman"/>
+          <w:color w:val="000000"/>
+          <w:sz w:val="24"/>
+          <w:szCs w:val="24"/>
+        </w:rPr>
+        <w:t xml:space="preserve"> mediante valla madurando el proyecto</w:t>
+      </w:r>
+      <w:r>
+        <w:rPr>
+          <w:rFonts w:ascii="Times New Roman" w:eastAsia="Times New Roman" w:hAnsi="Times New Roman" w:cs="Times New Roman"/>
+          <w:color w:val="000000"/>
+          <w:sz w:val="24"/>
+          <w:szCs w:val="24"/>
+        </w:rPr>
+        <w:t>. Este Plan  será revisado al inicio de cada fase, modificado de acuerdo a lo necesario, aprobado y  distribuido al equipo de proyecto. </w:t>
       </w:r>
     </w:p>
     <w:sectPr>
@@ -21054,7 +21258,7 @@
 </file>
 
 <file path=word/endnotes.xml><?xml version="1.0" encoding="utf-8"?>
-<w:endnotes xmlns:wpc="http://schemas.microsoft.com/office/word/2010/wordprocessingCanvas" xmlns:cx="http://schemas.microsoft.com/office/drawing/2014/chartex" xmlns:cx1="http://schemas.microsoft.com/office/drawing/2015/9/8/chartex" xmlns:cx2="http://schemas.microsoft.com/office/drawing/2015/10/21/chartex" xmlns:cx3="http://schemas.microsoft.com/office/drawing/2016/5/9/chartex" xmlns:cx4="http://schemas.microsoft.com/office/drawing/2016/5/10/chartex" xmlns:cx5="http://schemas.microsoft.com/office/drawing/2016/5/11/chartex" xmlns:cx6="http://schemas.microsoft.com/office/drawing/2016/5/12/chartex" xmlns:cx7="http://schemas.microsoft.com/office/drawing/2016/5/13/chartex" xmlns:cx8="http://schemas.microsoft.com/office/drawing/2016/5/14/chartex" xmlns:mc="http://schemas.openxmlformats.org/markup-compatibility/2006" xmlns:aink="http://schemas.microsoft.com/office/drawing/2016/ink" xmlns:am3d="http://schemas.microsoft.com/office/drawing/2017/model3d" xmlns:o="urn:schemas-microsoft-com:office:office" xmlns:r="http://schemas.openxmlformats.org/officeDocument/2006/relationships" xmlns:m="http://schemas.openxmlformats.org/officeDocument/2006/math" xmlns:v="urn:schemas-microsoft-com:vml" xmlns:wp14="http://schemas.microsoft.com/office/word/2010/wordprocessingDrawing" xmlns:wp="http://schemas.openxmlformats.org/drawingml/2006/wordprocessingDrawing" xmlns:w10="urn:schemas-microsoft-com:office:word" xmlns:w="http://schemas.openxmlformats.org/wordprocessingml/2006/main" xmlns:w14="http://schemas.microsoft.com/office/word/2010/wordml" xmlns:w15="http://schemas.microsoft.com/office/word/2012/wordml" xmlns:w16cex="http://schemas.microsoft.com/office/word/2018/wordml/cex" xmlns:w16cid="http://schemas.microsoft.com/office/word/2016/wordml/cid" xmlns:w16="http://schemas.microsoft.com/office/word/2018/wordml" xmlns:w16se="http://schemas.microsoft.com/office/word/2015/wordml/symex" xmlns:wpg="http://schemas.microsoft.com/office/word/2010/wordprocessingGroup" xmlns:wpi="http://schemas.microsoft.com/office/word/2010/wordprocessingInk" xmlns:wne="http://schemas.microsoft.com/office/word/2006/wordml" xmlns:wps="http://schemas.microsoft.com/office/word/2010/wordprocessingShape" mc:Ignorable="w14 w15 w16se w16cid w16 w16cex wp14">
+<w:endnotes xmlns:wpc="http://schemas.microsoft.com/office/word/2010/wordprocessingCanvas" xmlns:cx="http://schemas.microsoft.com/office/drawing/2014/chartex" xmlns:cx1="http://schemas.microsoft.com/office/drawing/2015/9/8/chartex" xmlns:cx2="http://schemas.microsoft.com/office/drawing/2015/10/21/chartex" xmlns:cx3="http://schemas.microsoft.com/office/drawing/2016/5/9/chartex" xmlns:cx4="http://schemas.microsoft.com/office/drawing/2016/5/10/chartex" xmlns:cx5="http://schemas.microsoft.com/office/drawing/2016/5/11/chartex" xmlns:cx6="http://schemas.microsoft.com/office/drawing/2016/5/12/chartex" xmlns:cx7="http://schemas.microsoft.com/office/drawing/2016/5/13/chartex" xmlns:cx8="http://schemas.microsoft.com/office/drawing/2016/5/14/chartex" xmlns:mc="http://schemas.openxmlformats.org/markup-compatibility/2006" xmlns:aink="http://schemas.microsoft.com/office/drawing/2016/ink" xmlns:am3d="http://schemas.microsoft.com/office/drawing/2017/model3d" xmlns:o="urn:schemas-microsoft-com:office:office" xmlns:r="http://schemas.openxmlformats.org/officeDocument/2006/relationships" xmlns:m="http://schemas.openxmlformats.org/officeDocument/2006/math" xmlns:v="urn:schemas-microsoft-com:vml" xmlns:wp14="http://schemas.microsoft.com/office/word/2010/wordprocessingDrawing" xmlns:wp="http://schemas.openxmlformats.org/drawingml/2006/wordprocessingDrawing" xmlns:w10="urn:schemas-microsoft-com:office:word" xmlns:w="http://schemas.openxmlformats.org/wordprocessingml/2006/main" xmlns:w14="http://schemas.microsoft.com/office/word/2010/wordml" xmlns:w15="http://schemas.microsoft.com/office/word/2012/wordml" xmlns:w16cex="http://schemas.microsoft.com/office/word/2018/wordml/cex" xmlns:w16cid="http://schemas.microsoft.com/office/word/2016/wordml/cid" xmlns:w16="http://schemas.microsoft.com/office/word/2018/wordml" xmlns:w16sdtdh="http://schemas.microsoft.com/office/word/2020/wordml/sdtdatahash" xmlns:w16se="http://schemas.microsoft.com/office/word/2015/wordml/symex" xmlns:wpg="http://schemas.microsoft.com/office/word/2010/wordprocessingGroup" xmlns:wpi="http://schemas.microsoft.com/office/word/2010/wordprocessingInk" xmlns:wne="http://schemas.microsoft.com/office/word/2006/wordml" xmlns:wps="http://schemas.microsoft.com/office/word/2010/wordprocessingShape" mc:Ignorable="w14 w15 w16se w16cid w16 w16cex w16sdtdh wp14">
   <w:endnote w:type="separator" w:id="-1">
     <w:p>
       <w:pPr>
@@ -21079,7 +21283,7 @@
 </file>
 
 <file path=word/footer1.xml><?xml version="1.0" encoding="utf-8"?>
-<w:ftr xmlns:wpc="http://schemas.microsoft.com/office/word/2010/wordprocessingCanvas" xmlns:cx="http://schemas.microsoft.com/office/drawing/2014/chartex" xmlns:cx1="http://schemas.microsoft.com/office/drawing/2015/9/8/chartex" xmlns:cx2="http://schemas.microsoft.com/office/drawing/2015/10/21/chartex" xmlns:cx3="http://schemas.microsoft.com/office/drawing/2016/5/9/chartex" xmlns:cx4="http://schemas.microsoft.com/office/drawing/2016/5/10/chartex" xmlns:cx5="http://schemas.microsoft.com/office/drawing/2016/5/11/chartex" xmlns:cx6="http://schemas.microsoft.com/office/drawing/2016/5/12/chartex" xmlns:cx7="http://schemas.microsoft.com/office/drawing/2016/5/13/chartex" xmlns:cx8="http://schemas.microsoft.com/office/drawing/2016/5/14/chartex" xmlns:mc="http://schemas.openxmlformats.org/markup-compatibility/2006" xmlns:aink="http://schemas.microsoft.com/office/drawing/2016/ink" xmlns:am3d="http://schemas.microsoft.com/office/drawing/2017/model3d" xmlns:o="urn:schemas-microsoft-com:office:office" xmlns:r="http://schemas.openxmlformats.org/officeDocument/2006/relationships" xmlns:m="http://schemas.openxmlformats.org/officeDocument/2006/math" xmlns:v="urn:schemas-microsoft-com:vml" xmlns:wp14="http://schemas.microsoft.com/office/word/2010/wordprocessingDrawing" xmlns:wp="http://schemas.openxmlformats.org/drawingml/2006/wordprocessingDrawing" xmlns:w10="urn:schemas-microsoft-com:office:word" xmlns:w="http://schemas.openxmlformats.org/wordprocessingml/2006/main" xmlns:w14="http://schemas.microsoft.com/office/word/2010/wordml" xmlns:w15="http://schemas.microsoft.com/office/word/2012/wordml" xmlns:w16cex="http://schemas.microsoft.com/office/word/2018/wordml/cex" xmlns:w16cid="http://schemas.microsoft.com/office/word/2016/wordml/cid" xmlns:w16="http://schemas.microsoft.com/office/word/2018/wordml" xmlns:w16se="http://schemas.microsoft.com/office/word/2015/wordml/symex" xmlns:wpg="http://schemas.microsoft.com/office/word/2010/wordprocessingGroup" xmlns:wpi="http://schemas.microsoft.com/office/word/2010/wordprocessingInk" xmlns:wne="http://schemas.microsoft.com/office/word/2006/wordml" xmlns:wps="http://schemas.microsoft.com/office/word/2010/wordprocessingShape" mc:Ignorable="w14 w15 w16se w16cid w16 w16cex wp14">
+<w:ftr xmlns:wpc="http://schemas.microsoft.com/office/word/2010/wordprocessingCanvas" xmlns:cx="http://schemas.microsoft.com/office/drawing/2014/chartex" xmlns:cx1="http://schemas.microsoft.com/office/drawing/2015/9/8/chartex" xmlns:cx2="http://schemas.microsoft.com/office/drawing/2015/10/21/chartex" xmlns:cx3="http://schemas.microsoft.com/office/drawing/2016/5/9/chartex" xmlns:cx4="http://schemas.microsoft.com/office/drawing/2016/5/10/chartex" xmlns:cx5="http://schemas.microsoft.com/office/drawing/2016/5/11/chartex" xmlns:cx6="http://schemas.microsoft.com/office/drawing/2016/5/12/chartex" xmlns:cx7="http://schemas.microsoft.com/office/drawing/2016/5/13/chartex" xmlns:cx8="http://schemas.microsoft.com/office/drawing/2016/5/14/chartex" xmlns:mc="http://schemas.openxmlformats.org/markup-compatibility/2006" xmlns:aink="http://schemas.microsoft.com/office/drawing/2016/ink" xmlns:am3d="http://schemas.microsoft.com/office/drawing/2017/model3d" xmlns:o="urn:schemas-microsoft-com:office:office" xmlns:r="http://schemas.openxmlformats.org/officeDocument/2006/relationships" xmlns:m="http://schemas.openxmlformats.org/officeDocument/2006/math" xmlns:v="urn:schemas-microsoft-com:vml" xmlns:wp14="http://schemas.microsoft.com/office/word/2010/wordprocessingDrawing" xmlns:wp="http://schemas.openxmlformats.org/drawingml/2006/wordprocessingDrawing" xmlns:w10="urn:schemas-microsoft-com:office:word" xmlns:w="http://schemas.openxmlformats.org/wordprocessingml/2006/main" xmlns:w14="http://schemas.microsoft.com/office/word/2010/wordml" xmlns:w15="http://schemas.microsoft.com/office/word/2012/wordml" xmlns:w16cex="http://schemas.microsoft.com/office/word/2018/wordml/cex" xmlns:w16cid="http://schemas.microsoft.com/office/word/2016/wordml/cid" xmlns:w16="http://schemas.microsoft.com/office/word/2018/wordml" xmlns:w16sdtdh="http://schemas.microsoft.com/office/word/2020/wordml/sdtdatahash" xmlns:w16se="http://schemas.microsoft.com/office/word/2015/wordml/symex" xmlns:wpg="http://schemas.microsoft.com/office/word/2010/wordprocessingGroup" xmlns:wpi="http://schemas.microsoft.com/office/word/2010/wordprocessingInk" xmlns:wne="http://schemas.microsoft.com/office/word/2006/wordml" xmlns:wps="http://schemas.microsoft.com/office/word/2010/wordprocessingShape" mc:Ignorable="w14 w15 w16se w16cid w16 w16cex w16sdtdh wp14">
   <w:p>
     <w:pPr>
       <w:pStyle w:val="Piedepgina"/>
@@ -21089,7 +21293,7 @@
 </file>
 
 <file path=word/footer2.xml><?xml version="1.0" encoding="utf-8"?>
-<w:ftr xmlns:wpc="http://schemas.microsoft.com/office/word/2010/wordprocessingCanvas" xmlns:cx="http://schemas.microsoft.com/office/drawing/2014/chartex" xmlns:cx1="http://schemas.microsoft.com/office/drawing/2015/9/8/chartex" xmlns:cx2="http://schemas.microsoft.com/office/drawing/2015/10/21/chartex" xmlns:cx3="http://schemas.microsoft.com/office/drawing/2016/5/9/chartex" xmlns:cx4="http://schemas.microsoft.com/office/drawing/2016/5/10/chartex" xmlns:cx5="http://schemas.microsoft.com/office/drawing/2016/5/11/chartex" xmlns:cx6="http://schemas.microsoft.com/office/drawing/2016/5/12/chartex" xmlns:cx7="http://schemas.microsoft.com/office/drawing/2016/5/13/chartex" xmlns:cx8="http://schemas.microsoft.com/office/drawing/2016/5/14/chartex" xmlns:mc="http://schemas.openxmlformats.org/markup-compatibility/2006" xmlns:aink="http://schemas.microsoft.com/office/drawing/2016/ink" xmlns:am3d="http://schemas.microsoft.com/office/drawing/2017/model3d" xmlns:o="urn:schemas-microsoft-com:office:office" xmlns:r="http://schemas.openxmlformats.org/officeDocument/2006/relationships" xmlns:m="http://schemas.openxmlformats.org/officeDocument/2006/math" xmlns:v="urn:schemas-microsoft-com:vml" xmlns:wp14="http://schemas.microsoft.com/office/word/2010/wordprocessingDrawing" xmlns:wp="http://schemas.openxmlformats.org/drawingml/2006/wordprocessingDrawing" xmlns:w10="urn:schemas-microsoft-com:office:word" xmlns:w="http://schemas.openxmlformats.org/wordprocessingml/2006/main" xmlns:w14="http://schemas.microsoft.com/office/word/2010/wordml" xmlns:w15="http://schemas.microsoft.com/office/word/2012/wordml" xmlns:w16cex="http://schemas.microsoft.com/office/word/2018/wordml/cex" xmlns:w16cid="http://schemas.microsoft.com/office/word/2016/wordml/cid" xmlns:w16="http://schemas.microsoft.com/office/word/2018/wordml" xmlns:w16se="http://schemas.microsoft.com/office/word/2015/wordml/symex" xmlns:wpg="http://schemas.microsoft.com/office/word/2010/wordprocessingGroup" xmlns:wpi="http://schemas.microsoft.com/office/word/2010/wordprocessingInk" xmlns:wne="http://schemas.microsoft.com/office/word/2006/wordml" xmlns:wps="http://schemas.microsoft.com/office/word/2010/wordprocessingShape" mc:Ignorable="w14 w15 w16se w16cid w16 w16cex wp14">
+<w:ftr xmlns:wpc="http://schemas.microsoft.com/office/word/2010/wordprocessingCanvas" xmlns:cx="http://schemas.microsoft.com/office/drawing/2014/chartex" xmlns:cx1="http://schemas.microsoft.com/office/drawing/2015/9/8/chartex" xmlns:cx2="http://schemas.microsoft.com/office/drawing/2015/10/21/chartex" xmlns:cx3="http://schemas.microsoft.com/office/drawing/2016/5/9/chartex" xmlns:cx4="http://schemas.microsoft.com/office/drawing/2016/5/10/chartex" xmlns:cx5="http://schemas.microsoft.com/office/drawing/2016/5/11/chartex" xmlns:cx6="http://schemas.microsoft.com/office/drawing/2016/5/12/chartex" xmlns:cx7="http://schemas.microsoft.com/office/drawing/2016/5/13/chartex" xmlns:cx8="http://schemas.microsoft.com/office/drawing/2016/5/14/chartex" xmlns:mc="http://schemas.openxmlformats.org/markup-compatibility/2006" xmlns:aink="http://schemas.microsoft.com/office/drawing/2016/ink" xmlns:am3d="http://schemas.microsoft.com/office/drawing/2017/model3d" xmlns:o="urn:schemas-microsoft-com:office:office" xmlns:r="http://schemas.openxmlformats.org/officeDocument/2006/relationships" xmlns:m="http://schemas.openxmlformats.org/officeDocument/2006/math" xmlns:v="urn:schemas-microsoft-com:vml" xmlns:wp14="http://schemas.microsoft.com/office/word/2010/wordprocessingDrawing" xmlns:wp="http://schemas.openxmlformats.org/drawingml/2006/wordprocessingDrawing" xmlns:w10="urn:schemas-microsoft-com:office:word" xmlns:w="http://schemas.openxmlformats.org/wordprocessingml/2006/main" xmlns:w14="http://schemas.microsoft.com/office/word/2010/wordml" xmlns:w15="http://schemas.microsoft.com/office/word/2012/wordml" xmlns:w16cex="http://schemas.microsoft.com/office/word/2018/wordml/cex" xmlns:w16cid="http://schemas.microsoft.com/office/word/2016/wordml/cid" xmlns:w16="http://schemas.microsoft.com/office/word/2018/wordml" xmlns:w16sdtdh="http://schemas.microsoft.com/office/word/2020/wordml/sdtdatahash" xmlns:w16se="http://schemas.microsoft.com/office/word/2015/wordml/symex" xmlns:wpg="http://schemas.microsoft.com/office/word/2010/wordprocessingGroup" xmlns:wpi="http://schemas.microsoft.com/office/word/2010/wordprocessingInk" xmlns:wne="http://schemas.microsoft.com/office/word/2006/wordml" xmlns:wps="http://schemas.microsoft.com/office/word/2010/wordprocessingShape" mc:Ignorable="w14 w15 w16se w16cid w16 w16cex w16sdtdh wp14">
   <w:p>
     <w:pPr>
       <w:pStyle w:val="Piedepgina"/>
@@ -21099,13 +21303,13 @@
 </file>
 
 <file path=word/footer3.xml><?xml version="1.0" encoding="utf-8"?>
-<w:ftr xmlns:wpc="http://schemas.microsoft.com/office/word/2010/wordprocessingCanvas" xmlns:cx="http://schemas.microsoft.com/office/drawing/2014/chartex" xmlns:cx1="http://schemas.microsoft.com/office/drawing/2015/9/8/chartex" xmlns:cx2="http://schemas.microsoft.com/office/drawing/2015/10/21/chartex" xmlns:cx3="http://schemas.microsoft.com/office/drawing/2016/5/9/chartex" xmlns:cx4="http://schemas.microsoft.com/office/drawing/2016/5/10/chartex" xmlns:cx5="http://schemas.microsoft.com/office/drawing/2016/5/11/chartex" xmlns:cx6="http://schemas.microsoft.com/office/drawing/2016/5/12/chartex" xmlns:cx7="http://schemas.microsoft.com/office/drawing/2016/5/13/chartex" xmlns:cx8="http://schemas.microsoft.com/office/drawing/2016/5/14/chartex" xmlns:mc="http://schemas.openxmlformats.org/markup-compatibility/2006" xmlns:aink="http://schemas.microsoft.com/office/drawing/2016/ink" xmlns:am3d="http://schemas.microsoft.com/office/drawing/2017/model3d" xmlns:o="urn:schemas-microsoft-com:office:office" xmlns:r="http://schemas.openxmlformats.org/officeDocument/2006/relationships" xmlns:m="http://schemas.openxmlformats.org/officeDocument/2006/math" xmlns:v="urn:schemas-microsoft-com:vml" xmlns:wp14="http://schemas.microsoft.com/office/word/2010/wordprocessingDrawing" xmlns:wp="http://schemas.openxmlformats.org/drawingml/2006/wordprocessingDrawing" xmlns:w10="urn:schemas-microsoft-com:office:word" xmlns:w="http://schemas.openxmlformats.org/wordprocessingml/2006/main" xmlns:w14="http://schemas.microsoft.com/office/word/2010/wordml" xmlns:w15="http://schemas.microsoft.com/office/word/2012/wordml" xmlns:w16cex="http://schemas.microsoft.com/office/word/2018/wordml/cex" xmlns:w16cid="http://schemas.microsoft.com/office/word/2016/wordml/cid" xmlns:w16="http://schemas.microsoft.com/office/word/2018/wordml" xmlns:w16se="http://schemas.microsoft.com/office/word/2015/wordml/symex" xmlns:wpg="http://schemas.microsoft.com/office/word/2010/wordprocessingGroup" xmlns:wpi="http://schemas.microsoft.com/office/word/2010/wordprocessingInk" xmlns:wne="http://schemas.microsoft.com/office/word/2006/wordml" xmlns:wps="http://schemas.microsoft.com/office/word/2010/wordprocessingShape" mc:Ignorable="w14 w15 w16se w16cid w16 w16cex wp14">
+<w:ftr xmlns:wpc="http://schemas.microsoft.com/office/word/2010/wordprocessingCanvas" xmlns:cx="http://schemas.microsoft.com/office/drawing/2014/chartex" xmlns:cx1="http://schemas.microsoft.com/office/drawing/2015/9/8/chartex" xmlns:cx2="http://schemas.microsoft.com/office/drawing/2015/10/21/chartex" xmlns:cx3="http://schemas.microsoft.com/office/drawing/2016/5/9/chartex" xmlns:cx4="http://schemas.microsoft.com/office/drawing/2016/5/10/chartex" xmlns:cx5="http://schemas.microsoft.com/office/drawing/2016/5/11/chartex" xmlns:cx6="http://schemas.microsoft.com/office/drawing/2016/5/12/chartex" xmlns:cx7="http://schemas.microsoft.com/office/drawing/2016/5/13/chartex" xmlns:cx8="http://schemas.microsoft.com/office/drawing/2016/5/14/chartex" xmlns:mc="http://schemas.openxmlformats.org/markup-compatibility/2006" xmlns:aink="http://schemas.microsoft.com/office/drawing/2016/ink" xmlns:am3d="http://schemas.microsoft.com/office/drawing/2017/model3d" xmlns:o="urn:schemas-microsoft-com:office:office" xmlns:r="http://schemas.openxmlformats.org/officeDocument/2006/relationships" xmlns:m="http://schemas.openxmlformats.org/officeDocument/2006/math" xmlns:v="urn:schemas-microsoft-com:vml" xmlns:wp14="http://schemas.microsoft.com/office/word/2010/wordprocessingDrawing" xmlns:wp="http://schemas.openxmlformats.org/drawingml/2006/wordprocessingDrawing" xmlns:w10="urn:schemas-microsoft-com:office:word" xmlns:w="http://schemas.openxmlformats.org/wordprocessingml/2006/main" xmlns:w14="http://schemas.microsoft.com/office/word/2010/wordml" xmlns:w15="http://schemas.microsoft.com/office/word/2012/wordml" xmlns:w16cex="http://schemas.microsoft.com/office/word/2018/wordml/cex" xmlns:w16cid="http://schemas.microsoft.com/office/word/2016/wordml/cid" xmlns:w16="http://schemas.microsoft.com/office/word/2018/wordml" xmlns:w16sdtdh="http://schemas.microsoft.com/office/word/2020/wordml/sdtdatahash" xmlns:w16se="http://schemas.microsoft.com/office/word/2015/wordml/symex" xmlns:wpg="http://schemas.microsoft.com/office/word/2010/wordprocessingGroup" xmlns:wpi="http://schemas.microsoft.com/office/word/2010/wordprocessingInk" xmlns:wne="http://schemas.microsoft.com/office/word/2006/wordml" xmlns:wps="http://schemas.microsoft.com/office/word/2010/wordprocessingShape" mc:Ignorable="w14 w15 w16se w16cid w16 w16cex w16sdtdh wp14">
   <w:p/>
 </w:ftr>
 </file>
 
 <file path=word/footnotes.xml><?xml version="1.0" encoding="utf-8"?>
-<w:footnotes xmlns:wpc="http://schemas.microsoft.com/office/word/2010/wordprocessingCanvas" xmlns:cx="http://schemas.microsoft.com/office/drawing/2014/chartex" xmlns:cx1="http://schemas.microsoft.com/office/drawing/2015/9/8/chartex" xmlns:cx2="http://schemas.microsoft.com/office/drawing/2015/10/21/chartex" xmlns:cx3="http://schemas.microsoft.com/office/drawing/2016/5/9/chartex" xmlns:cx4="http://schemas.microsoft.com/office/drawing/2016/5/10/chartex" xmlns:cx5="http://schemas.microsoft.com/office/drawing/2016/5/11/chartex" xmlns:cx6="http://schemas.microsoft.com/office/drawing/2016/5/12/chartex" xmlns:cx7="http://schemas.microsoft.com/office/drawing/2016/5/13/chartex" xmlns:cx8="http://schemas.microsoft.com/office/drawing/2016/5/14/chartex" xmlns:mc="http://schemas.openxmlformats.org/markup-compatibility/2006" xmlns:aink="http://schemas.microsoft.com/office/drawing/2016/ink" xmlns:am3d="http://schemas.microsoft.com/office/drawing/2017/model3d" xmlns:o="urn:schemas-microsoft-com:office:office" xmlns:r="http://schemas.openxmlformats.org/officeDocument/2006/relationships" xmlns:m="http://schemas.openxmlformats.org/officeDocument/2006/math" xmlns:v="urn:schemas-microsoft-com:vml" xmlns:wp14="http://schemas.microsoft.com/office/word/2010/wordprocessingDrawing" xmlns:wp="http://schemas.openxmlformats.org/drawingml/2006/wordprocessingDrawing" xmlns:w10="urn:schemas-microsoft-com:office:word" xmlns:w="http://schemas.openxmlformats.org/wordprocessingml/2006/main" xmlns:w14="http://schemas.microsoft.com/office/word/2010/wordml" xmlns:w15="http://schemas.microsoft.com/office/word/2012/wordml" xmlns:w16cex="http://schemas.microsoft.com/office/word/2018/wordml/cex" xmlns:w16cid="http://schemas.microsoft.com/office/word/2016/wordml/cid" xmlns:w16="http://schemas.microsoft.com/office/word/2018/wordml" xmlns:w16se="http://schemas.microsoft.com/office/word/2015/wordml/symex" xmlns:wpg="http://schemas.microsoft.com/office/word/2010/wordprocessingGroup" xmlns:wpi="http://schemas.microsoft.com/office/word/2010/wordprocessingInk" xmlns:wne="http://schemas.microsoft.com/office/word/2006/wordml" xmlns:wps="http://schemas.microsoft.com/office/word/2010/wordprocessingShape" mc:Ignorable="w14 w15 w16se w16cid w16 w16cex wp14">
+<w:footnotes xmlns:wpc="http://schemas.microsoft.com/office/word/2010/wordprocessingCanvas" xmlns:cx="http://schemas.microsoft.com/office/drawing/2014/chartex" xmlns:cx1="http://schemas.microsoft.com/office/drawing/2015/9/8/chartex" xmlns:cx2="http://schemas.microsoft.com/office/drawing/2015/10/21/chartex" xmlns:cx3="http://schemas.microsoft.com/office/drawing/2016/5/9/chartex" xmlns:cx4="http://schemas.microsoft.com/office/drawing/2016/5/10/chartex" xmlns:cx5="http://schemas.microsoft.com/office/drawing/2016/5/11/chartex" xmlns:cx6="http://schemas.microsoft.com/office/drawing/2016/5/12/chartex" xmlns:cx7="http://schemas.microsoft.com/office/drawing/2016/5/13/chartex" xmlns:cx8="http://schemas.microsoft.com/office/drawing/2016/5/14/chartex" xmlns:mc="http://schemas.openxmlformats.org/markup-compatibility/2006" xmlns:aink="http://schemas.microsoft.com/office/drawing/2016/ink" xmlns:am3d="http://schemas.microsoft.com/office/drawing/2017/model3d" xmlns:o="urn:schemas-microsoft-com:office:office" xmlns:r="http://schemas.openxmlformats.org/officeDocument/2006/relationships" xmlns:m="http://schemas.openxmlformats.org/officeDocument/2006/math" xmlns:v="urn:schemas-microsoft-com:vml" xmlns:wp14="http://schemas.microsoft.com/office/word/2010/wordprocessingDrawing" xmlns:wp="http://schemas.openxmlformats.org/drawingml/2006/wordprocessingDrawing" xmlns:w10="urn:schemas-microsoft-com:office:word" xmlns:w="http://schemas.openxmlformats.org/wordprocessingml/2006/main" xmlns:w14="http://schemas.microsoft.com/office/word/2010/wordml" xmlns:w15="http://schemas.microsoft.com/office/word/2012/wordml" xmlns:w16cex="http://schemas.microsoft.com/office/word/2018/wordml/cex" xmlns:w16cid="http://schemas.microsoft.com/office/word/2016/wordml/cid" xmlns:w16="http://schemas.microsoft.com/office/word/2018/wordml" xmlns:w16sdtdh="http://schemas.microsoft.com/office/word/2020/wordml/sdtdatahash" xmlns:w16se="http://schemas.microsoft.com/office/word/2015/wordml/symex" xmlns:wpg="http://schemas.microsoft.com/office/word/2010/wordprocessingGroup" xmlns:wpi="http://schemas.microsoft.com/office/word/2010/wordprocessingInk" xmlns:wne="http://schemas.microsoft.com/office/word/2006/wordml" xmlns:wps="http://schemas.microsoft.com/office/word/2010/wordprocessingShape" mc:Ignorable="w14 w15 w16se w16cid w16 w16cex w16sdtdh wp14">
   <w:footnote w:type="separator" w:id="-1">
     <w:p>
       <w:pPr>
@@ -21130,7 +21334,7 @@
 </file>
 
 <file path=word/header1.xml><?xml version="1.0" encoding="utf-8"?>
-<w:hdr xmlns:wpc="http://schemas.microsoft.com/office/word/2010/wordprocessingCanvas" xmlns:cx="http://schemas.microsoft.com/office/drawing/2014/chartex" xmlns:cx1="http://schemas.microsoft.com/office/drawing/2015/9/8/chartex" xmlns:cx2="http://schemas.microsoft.com/office/drawing/2015/10/21/chartex" xmlns:cx3="http://schemas.microsoft.com/office/drawing/2016/5/9/chartex" xmlns:cx4="http://schemas.microsoft.com/office/drawing/2016/5/10/chartex" xmlns:cx5="http://schemas.microsoft.com/office/drawing/2016/5/11/chartex" xmlns:cx6="http://schemas.microsoft.com/office/drawing/2016/5/12/chartex" xmlns:cx7="http://schemas.microsoft.com/office/drawing/2016/5/13/chartex" xmlns:cx8="http://schemas.microsoft.com/office/drawing/2016/5/14/chartex" xmlns:mc="http://schemas.openxmlformats.org/markup-compatibility/2006" xmlns:aink="http://schemas.microsoft.com/office/drawing/2016/ink" xmlns:am3d="http://schemas.microsoft.com/office/drawing/2017/model3d" xmlns:o="urn:schemas-microsoft-com:office:office" xmlns:r="http://schemas.openxmlformats.org/officeDocument/2006/relationships" xmlns:m="http://schemas.openxmlformats.org/officeDocument/2006/math" xmlns:v="urn:schemas-microsoft-com:vml" xmlns:wp14="http://schemas.microsoft.com/office/word/2010/wordprocessingDrawing" xmlns:wp="http://schemas.openxmlformats.org/drawingml/2006/wordprocessingDrawing" xmlns:w10="urn:schemas-microsoft-com:office:word" xmlns:w="http://schemas.openxmlformats.org/wordprocessingml/2006/main" xmlns:w14="http://schemas.microsoft.com/office/word/2010/wordml" xmlns:w15="http://schemas.microsoft.com/office/word/2012/wordml" xmlns:w16cex="http://schemas.microsoft.com/office/word/2018/wordml/cex" xmlns:w16cid="http://schemas.microsoft.com/office/word/2016/wordml/cid" xmlns:w16="http://schemas.microsoft.com/office/word/2018/wordml" xmlns:w16se="http://schemas.microsoft.com/office/word/2015/wordml/symex" xmlns:wpg="http://schemas.microsoft.com/office/word/2010/wordprocessingGroup" xmlns:wpi="http://schemas.microsoft.com/office/word/2010/wordprocessingInk" xmlns:wne="http://schemas.microsoft.com/office/word/2006/wordml" xmlns:wps="http://schemas.microsoft.com/office/word/2010/wordprocessingShape" mc:Ignorable="w14 w15 w16se w16cid w16 w16cex wp14">
+<w:hdr xmlns:wpc="http://schemas.microsoft.com/office/word/2010/wordprocessingCanvas" xmlns:cx="http://schemas.microsoft.com/office/drawing/2014/chartex" xmlns:cx1="http://schemas.microsoft.com/office/drawing/2015/9/8/chartex" xmlns:cx2="http://schemas.microsoft.com/office/drawing/2015/10/21/chartex" xmlns:cx3="http://schemas.microsoft.com/office/drawing/2016/5/9/chartex" xmlns:cx4="http://schemas.microsoft.com/office/drawing/2016/5/10/chartex" xmlns:cx5="http://schemas.microsoft.com/office/drawing/2016/5/11/chartex" xmlns:cx6="http://schemas.microsoft.com/office/drawing/2016/5/12/chartex" xmlns:cx7="http://schemas.microsoft.com/office/drawing/2016/5/13/chartex" xmlns:cx8="http://schemas.microsoft.com/office/drawing/2016/5/14/chartex" xmlns:mc="http://schemas.openxmlformats.org/markup-compatibility/2006" xmlns:aink="http://schemas.microsoft.com/office/drawing/2016/ink" xmlns:am3d="http://schemas.microsoft.com/office/drawing/2017/model3d" xmlns:o="urn:schemas-microsoft-com:office:office" xmlns:r="http://schemas.openxmlformats.org/officeDocument/2006/relationships" xmlns:m="http://schemas.openxmlformats.org/officeDocument/2006/math" xmlns:v="urn:schemas-microsoft-com:vml" xmlns:wp14="http://schemas.microsoft.com/office/word/2010/wordprocessingDrawing" xmlns:wp="http://schemas.openxmlformats.org/drawingml/2006/wordprocessingDrawing" xmlns:w10="urn:schemas-microsoft-com:office:word" xmlns:w="http://schemas.openxmlformats.org/wordprocessingml/2006/main" xmlns:w14="http://schemas.microsoft.com/office/word/2010/wordml" xmlns:w15="http://schemas.microsoft.com/office/word/2012/wordml" xmlns:w16cex="http://schemas.microsoft.com/office/word/2018/wordml/cex" xmlns:w16cid="http://schemas.microsoft.com/office/word/2016/wordml/cid" xmlns:w16="http://schemas.microsoft.com/office/word/2018/wordml" xmlns:w16sdtdh="http://schemas.microsoft.com/office/word/2020/wordml/sdtdatahash" xmlns:w16se="http://schemas.microsoft.com/office/word/2015/wordml/symex" xmlns:wpg="http://schemas.microsoft.com/office/word/2010/wordprocessingGroup" xmlns:wpi="http://schemas.microsoft.com/office/word/2010/wordprocessingInk" xmlns:wne="http://schemas.microsoft.com/office/word/2006/wordml" xmlns:wps="http://schemas.microsoft.com/office/word/2010/wordprocessingShape" mc:Ignorable="w14 w15 w16se w16cid w16 w16cex w16sdtdh wp14">
   <w:p>
     <w:pPr>
       <w:pStyle w:val="Encabezado"/>
@@ -21140,7 +21344,7 @@
 </file>
 
 <file path=word/header2.xml><?xml version="1.0" encoding="utf-8"?>
-<w:hdr xmlns:wpc="http://schemas.microsoft.com/office/word/2010/wordprocessingCanvas" xmlns:cx="http://schemas.microsoft.com/office/drawing/2014/chartex" xmlns:cx1="http://schemas.microsoft.com/office/drawing/2015/9/8/chartex" xmlns:cx2="http://schemas.microsoft.com/office/drawing/2015/10/21/chartex" xmlns:cx3="http://schemas.microsoft.com/office/drawing/2016/5/9/chartex" xmlns:cx4="http://schemas.microsoft.com/office/drawing/2016/5/10/chartex" xmlns:cx5="http://schemas.microsoft.com/office/drawing/2016/5/11/chartex" xmlns:cx6="http://schemas.microsoft.com/office/drawing/2016/5/12/chartex" xmlns:cx7="http://schemas.microsoft.com/office/drawing/2016/5/13/chartex" xmlns:cx8="http://schemas.microsoft.com/office/drawing/2016/5/14/chartex" xmlns:mc="http://schemas.openxmlformats.org/markup-compatibility/2006" xmlns:aink="http://schemas.microsoft.com/office/drawing/2016/ink" xmlns:am3d="http://schemas.microsoft.com/office/drawing/2017/model3d" xmlns:o="urn:schemas-microsoft-com:office:office" xmlns:r="http://schemas.openxmlformats.org/officeDocument/2006/relationships" xmlns:m="http://schemas.openxmlformats.org/officeDocument/2006/math" xmlns:v="urn:schemas-microsoft-com:vml" xmlns:wp14="http://schemas.microsoft.com/office/word/2010/wordprocessingDrawing" xmlns:wp="http://schemas.openxmlformats.org/drawingml/2006/wordprocessingDrawing" xmlns:w10="urn:schemas-microsoft-com:office:word" xmlns:w="http://schemas.openxmlformats.org/wordprocessingml/2006/main" xmlns:w14="http://schemas.microsoft.com/office/word/2010/wordml" xmlns:w15="http://schemas.microsoft.com/office/word/2012/wordml" xmlns:w16cex="http://schemas.microsoft.com/office/word/2018/wordml/cex" xmlns:w16cid="http://schemas.microsoft.com/office/word/2016/wordml/cid" xmlns:w16="http://schemas.microsoft.com/office/word/2018/wordml" xmlns:w16se="http://schemas.microsoft.com/office/word/2015/wordml/symex" xmlns:wpg="http://schemas.microsoft.com/office/word/2010/wordprocessingGroup" xmlns:wpi="http://schemas.microsoft.com/office/word/2010/wordprocessingInk" xmlns:wne="http://schemas.microsoft.com/office/word/2006/wordml" xmlns:wps="http://schemas.microsoft.com/office/word/2010/wordprocessingShape" mc:Ignorable="w14 w15 w16se w16cid w16 w16cex wp14">
+<w:hdr xmlns:wpc="http://schemas.microsoft.com/office/word/2010/wordprocessingCanvas" xmlns:cx="http://schemas.microsoft.com/office/drawing/2014/chartex" xmlns:cx1="http://schemas.microsoft.com/office/drawing/2015/9/8/chartex" xmlns:cx2="http://schemas.microsoft.com/office/drawing/2015/10/21/chartex" xmlns:cx3="http://schemas.microsoft.com/office/drawing/2016/5/9/chartex" xmlns:cx4="http://schemas.microsoft.com/office/drawing/2016/5/10/chartex" xmlns:cx5="http://schemas.microsoft.com/office/drawing/2016/5/11/chartex" xmlns:cx6="http://schemas.microsoft.com/office/drawing/2016/5/12/chartex" xmlns:cx7="http://schemas.microsoft.com/office/drawing/2016/5/13/chartex" xmlns:cx8="http://schemas.microsoft.com/office/drawing/2016/5/14/chartex" xmlns:mc="http://schemas.openxmlformats.org/markup-compatibility/2006" xmlns:aink="http://schemas.microsoft.com/office/drawing/2016/ink" xmlns:am3d="http://schemas.microsoft.com/office/drawing/2017/model3d" xmlns:o="urn:schemas-microsoft-com:office:office" xmlns:r="http://schemas.openxmlformats.org/officeDocument/2006/relationships" xmlns:m="http://schemas.openxmlformats.org/officeDocument/2006/math" xmlns:v="urn:schemas-microsoft-com:vml" xmlns:wp14="http://schemas.microsoft.com/office/word/2010/wordprocessingDrawing" xmlns:wp="http://schemas.openxmlformats.org/drawingml/2006/wordprocessingDrawing" xmlns:w10="urn:schemas-microsoft-com:office:word" xmlns:w="http://schemas.openxmlformats.org/wordprocessingml/2006/main" xmlns:w14="http://schemas.microsoft.com/office/word/2010/wordml" xmlns:w15="http://schemas.microsoft.com/office/word/2012/wordml" xmlns:w16cex="http://schemas.microsoft.com/office/word/2018/wordml/cex" xmlns:w16cid="http://schemas.microsoft.com/office/word/2016/wordml/cid" xmlns:w16="http://schemas.microsoft.com/office/word/2018/wordml" xmlns:w16sdtdh="http://schemas.microsoft.com/office/word/2020/wordml/sdtdatahash" xmlns:w16se="http://schemas.microsoft.com/office/word/2015/wordml/symex" xmlns:wpg="http://schemas.microsoft.com/office/word/2010/wordprocessingGroup" xmlns:wpi="http://schemas.microsoft.com/office/word/2010/wordprocessingInk" xmlns:wne="http://schemas.microsoft.com/office/word/2006/wordml" xmlns:wps="http://schemas.microsoft.com/office/word/2010/wordprocessingShape" mc:Ignorable="w14 w15 w16se w16cid w16 w16cex w16sdtdh wp14">
   <w:p>
     <w:r>
       <w:rPr>
@@ -21195,7 +21399,7 @@
 </file>
 
 <file path=word/header3.xml><?xml version="1.0" encoding="utf-8"?>
-<w:hdr xmlns:wpc="http://schemas.microsoft.com/office/word/2010/wordprocessingCanvas" xmlns:cx="http://schemas.microsoft.com/office/drawing/2014/chartex" xmlns:cx1="http://schemas.microsoft.com/office/drawing/2015/9/8/chartex" xmlns:cx2="http://schemas.microsoft.com/office/drawing/2015/10/21/chartex" xmlns:cx3="http://schemas.microsoft.com/office/drawing/2016/5/9/chartex" xmlns:cx4="http://schemas.microsoft.com/office/drawing/2016/5/10/chartex" xmlns:cx5="http://schemas.microsoft.com/office/drawing/2016/5/11/chartex" xmlns:cx6="http://schemas.microsoft.com/office/drawing/2016/5/12/chartex" xmlns:cx7="http://schemas.microsoft.com/office/drawing/2016/5/13/chartex" xmlns:cx8="http://schemas.microsoft.com/office/drawing/2016/5/14/chartex" xmlns:mc="http://schemas.openxmlformats.org/markup-compatibility/2006" xmlns:aink="http://schemas.microsoft.com/office/drawing/2016/ink" xmlns:am3d="http://schemas.microsoft.com/office/drawing/2017/model3d" xmlns:o="urn:schemas-microsoft-com:office:office" xmlns:r="http://schemas.openxmlformats.org/officeDocument/2006/relationships" xmlns:m="http://schemas.openxmlformats.org/officeDocument/2006/math" xmlns:v="urn:schemas-microsoft-com:vml" xmlns:wp14="http://schemas.microsoft.com/office/word/2010/wordprocessingDrawing" xmlns:wp="http://schemas.openxmlformats.org/drawingml/2006/wordprocessingDrawing" xmlns:w10="urn:schemas-microsoft-com:office:word" xmlns:w="http://schemas.openxmlformats.org/wordprocessingml/2006/main" xmlns:w14="http://schemas.microsoft.com/office/word/2010/wordml" xmlns:w15="http://schemas.microsoft.com/office/word/2012/wordml" xmlns:w16cex="http://schemas.microsoft.com/office/word/2018/wordml/cex" xmlns:w16cid="http://schemas.microsoft.com/office/word/2016/wordml/cid" xmlns:w16="http://schemas.microsoft.com/office/word/2018/wordml" xmlns:w16se="http://schemas.microsoft.com/office/word/2015/wordml/symex" xmlns:wpg="http://schemas.microsoft.com/office/word/2010/wordprocessingGroup" xmlns:wpi="http://schemas.microsoft.com/office/word/2010/wordprocessingInk" xmlns:wne="http://schemas.microsoft.com/office/word/2006/wordml" xmlns:wps="http://schemas.microsoft.com/office/word/2010/wordprocessingShape" mc:Ignorable="w14 w15 w16se w16cid w16 w16cex wp14">
+<w:hdr xmlns:wpc="http://schemas.microsoft.com/office/word/2010/wordprocessingCanvas" xmlns:cx="http://schemas.microsoft.com/office/drawing/2014/chartex" xmlns:cx1="http://schemas.microsoft.com/office/drawing/2015/9/8/chartex" xmlns:cx2="http://schemas.microsoft.com/office/drawing/2015/10/21/chartex" xmlns:cx3="http://schemas.microsoft.com/office/drawing/2016/5/9/chartex" xmlns:cx4="http://schemas.microsoft.com/office/drawing/2016/5/10/chartex" xmlns:cx5="http://schemas.microsoft.com/office/drawing/2016/5/11/chartex" xmlns:cx6="http://schemas.microsoft.com/office/drawing/2016/5/12/chartex" xmlns:cx7="http://schemas.microsoft.com/office/drawing/2016/5/13/chartex" xmlns:cx8="http://schemas.microsoft.com/office/drawing/2016/5/14/chartex" xmlns:mc="http://schemas.openxmlformats.org/markup-compatibility/2006" xmlns:aink="http://schemas.microsoft.com/office/drawing/2016/ink" xmlns:am3d="http://schemas.microsoft.com/office/drawing/2017/model3d" xmlns:o="urn:schemas-microsoft-com:office:office" xmlns:r="http://schemas.openxmlformats.org/officeDocument/2006/relationships" xmlns:m="http://schemas.openxmlformats.org/officeDocument/2006/math" xmlns:v="urn:schemas-microsoft-com:vml" xmlns:wp14="http://schemas.microsoft.com/office/word/2010/wordprocessingDrawing" xmlns:wp="http://schemas.openxmlformats.org/drawingml/2006/wordprocessingDrawing" xmlns:w10="urn:schemas-microsoft-com:office:word" xmlns:w="http://schemas.openxmlformats.org/wordprocessingml/2006/main" xmlns:w14="http://schemas.microsoft.com/office/word/2010/wordml" xmlns:w15="http://schemas.microsoft.com/office/word/2012/wordml" xmlns:w16cex="http://schemas.microsoft.com/office/word/2018/wordml/cex" xmlns:w16cid="http://schemas.microsoft.com/office/word/2016/wordml/cid" xmlns:w16="http://schemas.microsoft.com/office/word/2018/wordml" xmlns:w16sdtdh="http://schemas.microsoft.com/office/word/2020/wordml/sdtdatahash" xmlns:w16se="http://schemas.microsoft.com/office/word/2015/wordml/symex" xmlns:wpg="http://schemas.microsoft.com/office/word/2010/wordprocessingGroup" xmlns:wpi="http://schemas.microsoft.com/office/word/2010/wordprocessingInk" xmlns:wne="http://schemas.microsoft.com/office/word/2006/wordml" xmlns:wps="http://schemas.microsoft.com/office/word/2010/wordprocessingShape" mc:Ignorable="w14 w15 w16se w16cid w16 w16cex w16sdtdh wp14">
   <w:p>
     <w:r>
       <w:rPr>
@@ -21250,7 +21454,7 @@
 </file>
 
 <file path=word/numbering.xml><?xml version="1.0" encoding="utf-8"?>
-<w:numbering xmlns:wpc="http://schemas.microsoft.com/office/word/2010/wordprocessingCanvas" xmlns:cx="http://schemas.microsoft.com/office/drawing/2014/chartex" xmlns:cx1="http://schemas.microsoft.com/office/drawing/2015/9/8/chartex" xmlns:cx2="http://schemas.microsoft.com/office/drawing/2015/10/21/chartex" xmlns:cx3="http://schemas.microsoft.com/office/drawing/2016/5/9/chartex" xmlns:cx4="http://schemas.microsoft.com/office/drawing/2016/5/10/chartex" xmlns:cx5="http://schemas.microsoft.com/office/drawing/2016/5/11/chartex" xmlns:cx6="http://schemas.microsoft.com/office/drawing/2016/5/12/chartex" xmlns:cx7="http://schemas.microsoft.com/office/drawing/2016/5/13/chartex" xmlns:cx8="http://schemas.microsoft.com/office/drawing/2016/5/14/chartex" xmlns:mc="http://schemas.openxmlformats.org/markup-compatibility/2006" xmlns:aink="http://schemas.microsoft.com/office/drawing/2016/ink" xmlns:am3d="http://schemas.microsoft.com/office/drawing/2017/model3d" xmlns:o="urn:schemas-microsoft-com:office:office" xmlns:r="http://schemas.openxmlformats.org/officeDocument/2006/relationships" xmlns:m="http://schemas.openxmlformats.org/officeDocument/2006/math" xmlns:v="urn:schemas-microsoft-com:vml" xmlns:wp14="http://schemas.microsoft.com/office/word/2010/wordprocessingDrawing" xmlns:wp="http://schemas.openxmlformats.org/drawingml/2006/wordprocessingDrawing" xmlns:w10="urn:schemas-microsoft-com:office:word" xmlns:w="http://schemas.openxmlformats.org/wordprocessingml/2006/main" xmlns:w14="http://schemas.microsoft.com/office/word/2010/wordml" xmlns:w15="http://schemas.microsoft.com/office/word/2012/wordml" xmlns:w16cex="http://schemas.microsoft.com/office/word/2018/wordml/cex" xmlns:w16cid="http://schemas.microsoft.com/office/word/2016/wordml/cid" xmlns:w16="http://schemas.microsoft.com/office/word/2018/wordml" xmlns:w16se="http://schemas.microsoft.com/office/word/2015/wordml/symex" xmlns:wpg="http://schemas.microsoft.com/office/word/2010/wordprocessingGroup" xmlns:wpi="http://schemas.microsoft.com/office/word/2010/wordprocessingInk" xmlns:wne="http://schemas.microsoft.com/office/word/2006/wordml" xmlns:wps="http://schemas.microsoft.com/office/word/2010/wordprocessingShape" mc:Ignorable="w14 w15 w16se w16cid w16 w16cex wp14">
+<w:numbering xmlns:wpc="http://schemas.microsoft.com/office/word/2010/wordprocessingCanvas" xmlns:cx="http://schemas.microsoft.com/office/drawing/2014/chartex" xmlns:cx1="http://schemas.microsoft.com/office/drawing/2015/9/8/chartex" xmlns:cx2="http://schemas.microsoft.com/office/drawing/2015/10/21/chartex" xmlns:cx3="http://schemas.microsoft.com/office/drawing/2016/5/9/chartex" xmlns:cx4="http://schemas.microsoft.com/office/drawing/2016/5/10/chartex" xmlns:cx5="http://schemas.microsoft.com/office/drawing/2016/5/11/chartex" xmlns:cx6="http://schemas.microsoft.com/office/drawing/2016/5/12/chartex" xmlns:cx7="http://schemas.microsoft.com/office/drawing/2016/5/13/chartex" xmlns:cx8="http://schemas.microsoft.com/office/drawing/2016/5/14/chartex" xmlns:mc="http://schemas.openxmlformats.org/markup-compatibility/2006" xmlns:aink="http://schemas.microsoft.com/office/drawing/2016/ink" xmlns:am3d="http://schemas.microsoft.com/office/drawing/2017/model3d" xmlns:o="urn:schemas-microsoft-com:office:office" xmlns:r="http://schemas.openxmlformats.org/officeDocument/2006/relationships" xmlns:m="http://schemas.openxmlformats.org/officeDocument/2006/math" xmlns:v="urn:schemas-microsoft-com:vml" xmlns:wp14="http://schemas.microsoft.com/office/word/2010/wordprocessingDrawing" xmlns:wp="http://schemas.openxmlformats.org/drawingml/2006/wordprocessingDrawing" xmlns:w10="urn:schemas-microsoft-com:office:word" xmlns:w="http://schemas.openxmlformats.org/wordprocessingml/2006/main" xmlns:w14="http://schemas.microsoft.com/office/word/2010/wordml" xmlns:w15="http://schemas.microsoft.com/office/word/2012/wordml" xmlns:w16cex="http://schemas.microsoft.com/office/word/2018/wordml/cex" xmlns:w16cid="http://schemas.microsoft.com/office/word/2016/wordml/cid" xmlns:w16="http://schemas.microsoft.com/office/word/2018/wordml" xmlns:w16sdtdh="http://schemas.microsoft.com/office/word/2020/wordml/sdtdatahash" xmlns:w16se="http://schemas.microsoft.com/office/word/2015/wordml/symex" xmlns:wpg="http://schemas.microsoft.com/office/word/2010/wordprocessingGroup" xmlns:wpi="http://schemas.microsoft.com/office/word/2010/wordprocessingInk" xmlns:wne="http://schemas.microsoft.com/office/word/2006/wordml" xmlns:wps="http://schemas.microsoft.com/office/word/2010/wordprocessingShape" mc:Ignorable="w14 w15 w16se w16cid w16 w16cex w16sdtdh wp14">
   <w:abstractNum w:abstractNumId="0" w15:restartNumberingAfterBreak="0">
     <w:nsid w:val="092F735A"/>
     <w:multiLevelType w:val="multilevel"/>
@@ -21791,7 +21995,7 @@
 </file>
 
 <file path=word/styles.xml><?xml version="1.0" encoding="utf-8"?>
-<w:styles xmlns:mc="http://schemas.openxmlformats.org/markup-compatibility/2006" xmlns:r="http://schemas.openxmlformats.org/officeDocument/2006/relationships" xmlns:w="http://schemas.openxmlformats.org/wordprocessingml/2006/main" xmlns:w14="http://schemas.microsoft.com/office/word/2010/wordml" xmlns:w15="http://schemas.microsoft.com/office/word/2012/wordml" xmlns:w16cex="http://schemas.microsoft.com/office/word/2018/wordml/cex" xmlns:w16cid="http://schemas.microsoft.com/office/word/2016/wordml/cid" xmlns:w16="http://schemas.microsoft.com/office/word/2018/wordml" xmlns:w16se="http://schemas.microsoft.com/office/word/2015/wordml/symex" mc:Ignorable="w14 w15 w16se w16cid w16 w16cex">
+<w:styles xmlns:mc="http://schemas.openxmlformats.org/markup-compatibility/2006" xmlns:r="http://schemas.openxmlformats.org/officeDocument/2006/relationships" xmlns:w="http://schemas.openxmlformats.org/wordprocessingml/2006/main" xmlns:w14="http://schemas.microsoft.com/office/word/2010/wordml" xmlns:w15="http://schemas.microsoft.com/office/word/2012/wordml" xmlns:w16cex="http://schemas.microsoft.com/office/word/2018/wordml/cex" xmlns:w16cid="http://schemas.microsoft.com/office/word/2016/wordml/cid" xmlns:w16="http://schemas.microsoft.com/office/word/2018/wordml" xmlns:w16sdtdh="http://schemas.microsoft.com/office/word/2020/wordml/sdtdatahash" xmlns:w16se="http://schemas.microsoft.com/office/word/2015/wordml/symex" mc:Ignorable="w14 w15 w16se w16cid w16 w16cex w16sdtdh">
   <w:docDefaults>
     <w:rPrDefault>
       <w:rPr>

</xml_diff>

<commit_message>
quitado ver lugares de iteracion 2- GCS
</commit_message>
<xml_diff>
--- a/Documentacion/DocumentoDeAnalisis/Ecoturismo/Plan GCS.docx
+++ b/Documentacion/DocumentoDeAnalisis/Ecoturismo/Plan GCS.docx
@@ -1386,6 +1386,149 @@
                 <w:szCs w:val="19"/>
               </w:rPr>
               <w:t>Sub-equipo Número 3</w:t>
+            </w:r>
+          </w:p>
+        </w:tc>
+      </w:tr>
+      <w:tr>
+        <w:trPr>
+          <w:trHeight w:val="885"/>
+        </w:trPr>
+        <w:tc>
+          <w:tcPr>
+            <w:tcW w:w="1515" w:type="dxa"/>
+            <w:shd w:val="clear" w:color="auto" w:fill="D9EAD3"/>
+            <w:tcMar>
+              <w:top w:w="100" w:type="dxa"/>
+              <w:left w:w="100" w:type="dxa"/>
+              <w:bottom w:w="100" w:type="dxa"/>
+              <w:right w:w="100" w:type="dxa"/>
+            </w:tcMar>
+          </w:tcPr>
+          <w:p>
+            <w:pPr>
+              <w:widowControl w:val="0"/>
+              <w:spacing w:line="240" w:lineRule="auto"/>
+              <w:jc w:val="center"/>
+              <w:rPr>
+                <w:rFonts w:ascii="Times New Roman" w:eastAsia="Times New Roman" w:hAnsi="Times New Roman" w:cs="Times New Roman"/>
+                <w:sz w:val="19"/>
+                <w:szCs w:val="19"/>
+              </w:rPr>
+            </w:pPr>
+            <w:r>
+              <w:rPr>
+                <w:rFonts w:ascii="Times New Roman" w:eastAsia="Times New Roman" w:hAnsi="Times New Roman" w:cs="Times New Roman"/>
+                <w:sz w:val="19"/>
+                <w:szCs w:val="19"/>
+              </w:rPr>
+              <w:t>23/08/2021</w:t>
+            </w:r>
+          </w:p>
+        </w:tc>
+        <w:tc>
+          <w:tcPr>
+            <w:tcW w:w="1380" w:type="dxa"/>
+            <w:shd w:val="clear" w:color="auto" w:fill="auto"/>
+            <w:tcMar>
+              <w:top w:w="100" w:type="dxa"/>
+              <w:left w:w="100" w:type="dxa"/>
+              <w:bottom w:w="100" w:type="dxa"/>
+              <w:right w:w="100" w:type="dxa"/>
+            </w:tcMar>
+          </w:tcPr>
+          <w:p>
+            <w:pPr>
+              <w:widowControl w:val="0"/>
+              <w:spacing w:line="240" w:lineRule="auto"/>
+              <w:ind w:left="154"/>
+              <w:jc w:val="center"/>
+              <w:rPr>
+                <w:rFonts w:ascii="Times New Roman" w:eastAsia="Times New Roman" w:hAnsi="Times New Roman" w:cs="Times New Roman"/>
+                <w:sz w:val="19"/>
+                <w:szCs w:val="19"/>
+              </w:rPr>
+            </w:pPr>
+            <w:r>
+              <w:rPr>
+                <w:rFonts w:ascii="Times New Roman" w:eastAsia="Times New Roman" w:hAnsi="Times New Roman" w:cs="Times New Roman"/>
+                <w:sz w:val="19"/>
+                <w:szCs w:val="19"/>
+              </w:rPr>
+              <w:t>1.1.2</w:t>
+            </w:r>
+          </w:p>
+        </w:tc>
+        <w:tc>
+          <w:tcPr>
+            <w:tcW w:w="3840" w:type="dxa"/>
+            <w:shd w:val="clear" w:color="auto" w:fill="D9EAD3"/>
+            <w:tcMar>
+              <w:top w:w="100" w:type="dxa"/>
+              <w:left w:w="100" w:type="dxa"/>
+              <w:bottom w:w="100" w:type="dxa"/>
+              <w:right w:w="100" w:type="dxa"/>
+            </w:tcMar>
+          </w:tcPr>
+          <w:p>
+            <w:pPr>
+              <w:widowControl w:val="0"/>
+              <w:spacing w:line="240" w:lineRule="auto"/>
+              <w:ind w:left="141"/>
+              <w:rPr>
+                <w:rFonts w:ascii="Times New Roman" w:eastAsia="Times New Roman" w:hAnsi="Times New Roman" w:cs="Times New Roman"/>
+                <w:sz w:val="19"/>
+                <w:szCs w:val="19"/>
+              </w:rPr>
+            </w:pPr>
+            <w:r>
+              <w:rPr>
+                <w:rFonts w:ascii="Times New Roman" w:eastAsia="Times New Roman" w:hAnsi="Times New Roman" w:cs="Times New Roman"/>
+                <w:sz w:val="19"/>
+                <w:szCs w:val="19"/>
+              </w:rPr>
+              <w:t>Reasignar caso de uso a iteración 3</w:t>
+            </w:r>
+          </w:p>
+        </w:tc>
+        <w:tc>
+          <w:tcPr>
+            <w:tcW w:w="2745" w:type="dxa"/>
+            <w:shd w:val="clear" w:color="auto" w:fill="auto"/>
+            <w:tcMar>
+              <w:top w:w="100" w:type="dxa"/>
+              <w:left w:w="100" w:type="dxa"/>
+              <w:bottom w:w="100" w:type="dxa"/>
+              <w:right w:w="100" w:type="dxa"/>
+            </w:tcMar>
+          </w:tcPr>
+          <w:p>
+            <w:pPr>
+              <w:widowControl w:val="0"/>
+              <w:spacing w:line="240" w:lineRule="auto"/>
+              <w:rPr>
+                <w:rFonts w:ascii="Times New Roman" w:eastAsia="Times New Roman" w:hAnsi="Times New Roman" w:cs="Times New Roman"/>
+                <w:sz w:val="19"/>
+                <w:szCs w:val="19"/>
+              </w:rPr>
+            </w:pPr>
+            <w:proofErr w:type="spellStart"/>
+            <w:r>
+              <w:rPr>
+                <w:rFonts w:ascii="Times New Roman" w:eastAsia="Times New Roman" w:hAnsi="Times New Roman" w:cs="Times New Roman"/>
+                <w:sz w:val="19"/>
+                <w:szCs w:val="19"/>
+              </w:rPr>
+              <w:t>Sub-equipo</w:t>
+            </w:r>
+            <w:proofErr w:type="spellEnd"/>
+            <w:r>
+              <w:rPr>
+                <w:rFonts w:ascii="Times New Roman" w:eastAsia="Times New Roman" w:hAnsi="Times New Roman" w:cs="Times New Roman"/>
+                <w:sz w:val="19"/>
+                <w:szCs w:val="19"/>
+              </w:rPr>
+              <w:t xml:space="preserve"> Numero 1</w:t>
             </w:r>
           </w:p>
         </w:tc>
@@ -3816,7 +3959,17 @@
           <w:sz w:val="24"/>
           <w:szCs w:val="24"/>
         </w:rPr>
-        <w:t xml:space="preserve">Se deben incluir en control de configuración la mayor cantidad de  productos posibles, tomando en cuenta siempre las restricciones dadas  por la duración del proyecto y por la capacidad organizativa del grupo. </w:t>
+        <w:t xml:space="preserve">Se deben incluir en control de configuración la mayor cantidad de  productos </w:t>
+      </w:r>
+      <w:r>
+        <w:rPr>
+          <w:rFonts w:ascii="Times New Roman" w:eastAsia="Times New Roman" w:hAnsi="Times New Roman" w:cs="Times New Roman"/>
+          <w:color w:val="000000"/>
+          <w:sz w:val="24"/>
+          <w:szCs w:val="24"/>
+        </w:rPr>
+        <w:lastRenderedPageBreak/>
+        <w:t xml:space="preserve">posibles, tomando en cuenta siempre las restricciones dadas  por la duración del proyecto y por la capacidad organizativa del grupo. </w:t>
       </w:r>
       <w:r>
         <w:rPr>
@@ -3857,7 +4010,6 @@
           <w:sz w:val="24"/>
           <w:szCs w:val="24"/>
         </w:rPr>
-        <w:lastRenderedPageBreak/>
         <w:t xml:space="preserve">La elección de los elementos de configuración se realizará en base a los  entregables, siendo ésta responsabilidad del Responsable de SCM,  apoyado por los integrantes de cada disciplina. </w:t>
       </w:r>
     </w:p>
@@ -5105,7 +5257,6 @@
       <w:bookmarkEnd w:id="4"/>
       <w:bookmarkEnd w:id="5"/>
       <w:r>
-        <w:lastRenderedPageBreak/>
         <w:t xml:space="preserve">2. </w:t>
       </w:r>
       <w:r>
@@ -5327,7 +5478,6 @@
           <w:sz w:val="24"/>
           <w:szCs w:val="24"/>
         </w:rPr>
-        <w:lastRenderedPageBreak/>
         <w:t>El encargado de las actividades que se dan en la Configuración del Software se le denomina “Responsable de la Gestión de la Configuración de Software” (RCGS), dentro de sus actividades o responsabilidades esta:</w:t>
       </w:r>
     </w:p>
@@ -6147,7 +6297,6 @@
       <w:bookmarkStart w:id="7" w:name="_iq0aor7p7ug2" w:colFirst="0" w:colLast="0"/>
       <w:bookmarkEnd w:id="7"/>
       <w:r>
-        <w:lastRenderedPageBreak/>
         <w:t xml:space="preserve">2.2. </w:t>
       </w:r>
       <w:r>
@@ -7138,7 +7287,18 @@
                 <w:sz w:val="28"/>
                 <w:szCs w:val="28"/>
               </w:rPr>
-              <w:t>Felix Fernandez</w:t>
+              <w:t xml:space="preserve">Felix </w:t>
+            </w:r>
+            <w:r>
+              <w:rPr>
+                <w:rFonts w:ascii="Times New Roman" w:eastAsia="Times New Roman" w:hAnsi="Times New Roman" w:cs="Times New Roman"/>
+                <w:b/>
+                <w:color w:val="000000"/>
+                <w:sz w:val="28"/>
+                <w:szCs w:val="28"/>
+              </w:rPr>
+              <w:lastRenderedPageBreak/>
+              <w:t>Fernandez</w:t>
             </w:r>
             <w:r>
               <w:rPr>
@@ -7190,6 +7350,7 @@
                 <w:sz w:val="24"/>
                 <w:szCs w:val="24"/>
               </w:rPr>
+              <w:lastRenderedPageBreak/>
               <w:t>Realizar el informe final de SCM</w:t>
             </w:r>
           </w:p>
@@ -7239,7 +7400,6 @@
                 <w:sz w:val="28"/>
                 <w:szCs w:val="28"/>
               </w:rPr>
-              <w:lastRenderedPageBreak/>
               <w:t>Cristhel Quito</w:t>
             </w:r>
           </w:p>
@@ -23522,7 +23682,7 @@
           <w:sz w:val="28"/>
           <w:szCs w:val="28"/>
         </w:rPr>
-        <w:t>16</w:t>
+        <w:t>23</w:t>
       </w:r>
       <w:r>
         <w:rPr>
@@ -24435,16 +24595,7 @@
                 <w:sz w:val="24"/>
                 <w:szCs w:val="24"/>
               </w:rPr>
-              <w:t>Terminar la implementación del registro de usuario</w:t>
-            </w:r>
-            <w:r>
-              <w:rPr>
-                <w:rFonts w:ascii="Times New Roman" w:eastAsia="Times New Roman" w:hAnsi="Times New Roman" w:cs="Times New Roman"/>
-                <w:color w:val="000000"/>
-                <w:sz w:val="24"/>
-                <w:szCs w:val="24"/>
-              </w:rPr>
-              <w:t xml:space="preserve"> planteada en la Iteración 1.</w:t>
+              <w:t>Terminar la implementación del registro de usuario planteada en la Iteración 1.</w:t>
             </w:r>
           </w:p>
         </w:tc>
@@ -24476,7 +24627,6 @@
                 <w:szCs w:val="24"/>
               </w:rPr>
             </w:pPr>
-            <w:proofErr w:type="spellStart"/>
             <w:r>
               <w:rPr>
                 <w:rFonts w:ascii="Times New Roman" w:eastAsia="Times New Roman" w:hAnsi="Times New Roman" w:cs="Times New Roman"/>
@@ -24484,228 +24634,8 @@
                 <w:sz w:val="28"/>
                 <w:szCs w:val="28"/>
               </w:rPr>
-              <w:t>Giajahira</w:t>
-            </w:r>
-            <w:proofErr w:type="spellEnd"/>
-            <w:r>
-              <w:rPr>
-                <w:rFonts w:ascii="Times New Roman" w:eastAsia="Times New Roman" w:hAnsi="Times New Roman" w:cs="Times New Roman"/>
-                <w:color w:val="000000"/>
-                <w:sz w:val="28"/>
-                <w:szCs w:val="28"/>
-              </w:rPr>
-              <w:t xml:space="preserve"> Quito</w:t>
-            </w:r>
-            <w:r>
-              <w:rPr>
-                <w:rFonts w:ascii="Times New Roman" w:eastAsia="Times New Roman" w:hAnsi="Times New Roman" w:cs="Times New Roman"/>
-                <w:color w:val="000000"/>
-                <w:sz w:val="24"/>
-                <w:szCs w:val="24"/>
-              </w:rPr>
-              <w:br/>
-              <w:t xml:space="preserve">Bases de datos/Front </w:t>
-            </w:r>
-            <w:proofErr w:type="spellStart"/>
-            <w:r>
-              <w:rPr>
-                <w:rFonts w:ascii="Times New Roman" w:eastAsia="Times New Roman" w:hAnsi="Times New Roman" w:cs="Times New Roman"/>
-                <w:color w:val="000000"/>
-                <w:sz w:val="24"/>
-                <w:szCs w:val="24"/>
-              </w:rPr>
-              <w:t>End</w:t>
-            </w:r>
-            <w:proofErr w:type="spellEnd"/>
-          </w:p>
-          <w:p>
-            <w:pPr>
-              <w:spacing w:line="240" w:lineRule="auto"/>
-              <w:rPr>
-                <w:rFonts w:ascii="Times New Roman" w:eastAsia="Times New Roman" w:hAnsi="Times New Roman" w:cs="Times New Roman"/>
-                <w:sz w:val="24"/>
-                <w:szCs w:val="24"/>
-              </w:rPr>
-            </w:pPr>
-          </w:p>
-        </w:tc>
-      </w:tr>
-      <w:tr>
-        <w:trPr>
-          <w:trHeight w:val="1608"/>
-        </w:trPr>
-        <w:tc>
-          <w:tcPr>
-            <w:tcW w:w="2547" w:type="dxa"/>
-            <w:tcBorders>
-              <w:top w:val="single" w:sz="4" w:space="0" w:color="000000"/>
-              <w:left w:val="single" w:sz="4" w:space="0" w:color="000000"/>
-              <w:bottom w:val="single" w:sz="4" w:space="0" w:color="000000"/>
-              <w:right w:val="single" w:sz="4" w:space="0" w:color="000000"/>
-            </w:tcBorders>
-            <w:tcMar>
-              <w:top w:w="0" w:type="dxa"/>
-              <w:left w:w="108" w:type="dxa"/>
-              <w:bottom w:w="0" w:type="dxa"/>
-              <w:right w:w="108" w:type="dxa"/>
-            </w:tcMar>
-            <w:hideMark/>
-          </w:tcPr>
-          <w:p>
-            <w:pPr>
-              <w:spacing w:before="136" w:line="240" w:lineRule="auto"/>
-              <w:ind w:right="3"/>
-              <w:jc w:val="both"/>
-              <w:rPr>
-                <w:rFonts w:ascii="Times New Roman" w:eastAsia="Times New Roman" w:hAnsi="Times New Roman" w:cs="Times New Roman"/>
-                <w:sz w:val="24"/>
-                <w:szCs w:val="24"/>
-              </w:rPr>
-            </w:pPr>
-            <w:r>
-              <w:rPr>
-                <w:rFonts w:ascii="Times New Roman" w:eastAsia="Times New Roman" w:hAnsi="Times New Roman" w:cs="Times New Roman"/>
-                <w:color w:val="000000"/>
-                <w:sz w:val="26"/>
-                <w:szCs w:val="26"/>
-              </w:rPr>
-              <w:t>Ver los destinos turísticos en pantalla.</w:t>
-            </w:r>
-          </w:p>
-        </w:tc>
-        <w:tc>
-          <w:tcPr>
-            <w:tcW w:w="3544" w:type="dxa"/>
-            <w:tcBorders>
-              <w:top w:val="single" w:sz="4" w:space="0" w:color="000000"/>
-              <w:left w:val="single" w:sz="4" w:space="0" w:color="000000"/>
-              <w:bottom w:val="single" w:sz="4" w:space="0" w:color="000000"/>
-              <w:right w:val="single" w:sz="4" w:space="0" w:color="000000"/>
-            </w:tcBorders>
-            <w:tcMar>
-              <w:top w:w="0" w:type="dxa"/>
-              <w:left w:w="108" w:type="dxa"/>
-              <w:bottom w:w="0" w:type="dxa"/>
-              <w:right w:w="108" w:type="dxa"/>
-            </w:tcMar>
-            <w:hideMark/>
-          </w:tcPr>
-          <w:p>
-            <w:pPr>
-              <w:spacing w:before="136" w:line="240" w:lineRule="auto"/>
-              <w:ind w:right="3"/>
-              <w:jc w:val="both"/>
-              <w:rPr>
-                <w:rFonts w:ascii="Times New Roman" w:eastAsia="Times New Roman" w:hAnsi="Times New Roman" w:cs="Times New Roman"/>
-                <w:sz w:val="24"/>
-                <w:szCs w:val="24"/>
-              </w:rPr>
-            </w:pPr>
-            <w:r>
-              <w:rPr>
-                <w:rFonts w:ascii="Times New Roman" w:eastAsia="Times New Roman" w:hAnsi="Times New Roman" w:cs="Times New Roman"/>
-                <w:sz w:val="24"/>
-                <w:szCs w:val="24"/>
-              </w:rPr>
-              <w:t xml:space="preserve">Al </w:t>
-            </w:r>
-            <w:proofErr w:type="spellStart"/>
-            <w:r>
-              <w:rPr>
-                <w:rFonts w:ascii="Times New Roman" w:eastAsia="Times New Roman" w:hAnsi="Times New Roman" w:cs="Times New Roman"/>
-                <w:sz w:val="24"/>
-                <w:szCs w:val="24"/>
-              </w:rPr>
-              <w:t>loguearse</w:t>
-            </w:r>
-            <w:proofErr w:type="spellEnd"/>
-            <w:r>
-              <w:rPr>
-                <w:rFonts w:ascii="Times New Roman" w:eastAsia="Times New Roman" w:hAnsi="Times New Roman" w:cs="Times New Roman"/>
-                <w:sz w:val="24"/>
-                <w:szCs w:val="24"/>
-              </w:rPr>
-              <w:t xml:space="preserve"> en la </w:t>
-            </w:r>
-            <w:proofErr w:type="gramStart"/>
-            <w:r>
-              <w:rPr>
-                <w:rFonts w:ascii="Times New Roman" w:eastAsia="Times New Roman" w:hAnsi="Times New Roman" w:cs="Times New Roman"/>
-                <w:sz w:val="24"/>
-                <w:szCs w:val="24"/>
-              </w:rPr>
-              <w:t>app</w:t>
-            </w:r>
-            <w:proofErr w:type="gramEnd"/>
-            <w:r>
-              <w:rPr>
-                <w:rFonts w:ascii="Times New Roman" w:eastAsia="Times New Roman" w:hAnsi="Times New Roman" w:cs="Times New Roman"/>
-                <w:sz w:val="24"/>
-                <w:szCs w:val="24"/>
-              </w:rPr>
-              <w:t>, el usuario podrá ver los destinos turísticos en la pantalla.</w:t>
-            </w:r>
-          </w:p>
-        </w:tc>
-        <w:tc>
-          <w:tcPr>
-            <w:tcW w:w="2891" w:type="dxa"/>
-            <w:tcBorders>
-              <w:top w:val="single" w:sz="4" w:space="0" w:color="000000"/>
-              <w:left w:val="single" w:sz="4" w:space="0" w:color="000000"/>
-              <w:bottom w:val="single" w:sz="4" w:space="0" w:color="000000"/>
-              <w:right w:val="single" w:sz="4" w:space="0" w:color="000000"/>
-            </w:tcBorders>
-            <w:tcMar>
-              <w:top w:w="0" w:type="dxa"/>
-              <w:left w:w="108" w:type="dxa"/>
-              <w:bottom w:w="0" w:type="dxa"/>
-              <w:right w:w="108" w:type="dxa"/>
-            </w:tcMar>
-            <w:hideMark/>
-          </w:tcPr>
-          <w:p>
-            <w:pPr>
-              <w:spacing w:before="136" w:line="240" w:lineRule="auto"/>
-              <w:ind w:right="3"/>
-              <w:jc w:val="center"/>
-              <w:rPr>
-                <w:rFonts w:ascii="Times New Roman" w:eastAsia="Times New Roman" w:hAnsi="Times New Roman" w:cs="Times New Roman"/>
-                <w:sz w:val="24"/>
-                <w:szCs w:val="24"/>
-              </w:rPr>
-            </w:pPr>
-            <w:proofErr w:type="spellStart"/>
-            <w:r>
-              <w:rPr>
-                <w:rFonts w:ascii="Times New Roman" w:eastAsia="Times New Roman" w:hAnsi="Times New Roman" w:cs="Times New Roman"/>
-                <w:color w:val="000000"/>
-                <w:sz w:val="28"/>
-                <w:szCs w:val="28"/>
-              </w:rPr>
-              <w:t>Felix</w:t>
-            </w:r>
-            <w:proofErr w:type="spellEnd"/>
-            <w:r>
-              <w:rPr>
-                <w:rFonts w:ascii="Times New Roman" w:eastAsia="Times New Roman" w:hAnsi="Times New Roman" w:cs="Times New Roman"/>
-                <w:color w:val="000000"/>
-                <w:sz w:val="28"/>
-                <w:szCs w:val="28"/>
-              </w:rPr>
-              <w:t xml:space="preserve"> </w:t>
-            </w:r>
-            <w:proofErr w:type="spellStart"/>
-            <w:r>
-              <w:rPr>
-                <w:rFonts w:ascii="Times New Roman" w:eastAsia="Times New Roman" w:hAnsi="Times New Roman" w:cs="Times New Roman"/>
-                <w:color w:val="000000"/>
-                <w:sz w:val="28"/>
-                <w:szCs w:val="28"/>
-              </w:rPr>
-              <w:t>Fernandez</w:t>
-            </w:r>
-            <w:proofErr w:type="spellEnd"/>
+              <w:t>Claudio Sotelo</w:t>
+            </w:r>
             <w:r>
               <w:rPr>
                 <w:rFonts w:ascii="Times New Roman" w:eastAsia="Times New Roman" w:hAnsi="Times New Roman" w:cs="Times New Roman"/>

</xml_diff>